<commit_message>
Update ebook and imagens
</commit_message>
<xml_diff>
--- a/Divulgacao/E-book.docx
+++ b/Divulgacao/E-book.docx
@@ -359,7 +359,15 @@
           <w:sz w:val="24"/>
           <w:szCs w:val="24"/>
         </w:rPr>
-        <w:t>Diante disso</w:t>
+        <w:t>D</w:t>
+      </w:r>
+      <w:r>
+        <w:rPr>
+          <w:rFonts w:ascii="Arial" w:hAnsi="Arial" w:cs="Arial"/>
+          <w:sz w:val="24"/>
+          <w:szCs w:val="24"/>
+        </w:rPr>
+        <w:t>iante disso</w:t>
       </w:r>
       <w:r>
         <w:rPr>
@@ -401,7 +409,6 @@
         </w:rPr>
         <w:t xml:space="preserve"> o condomínio possui uma demanda de segurança envolvendo o controle da entrada e saída de veículos que não possuem </w:t>
       </w:r>
-      <w:proofErr w:type="spellStart"/>
       <w:r>
         <w:rPr>
           <w:rFonts w:ascii="Arial" w:hAnsi="Arial" w:cs="Arial"/>
@@ -410,7 +417,6 @@
         </w:rPr>
         <w:t>tag</w:t>
       </w:r>
-      <w:proofErr w:type="spellEnd"/>
       <w:r>
         <w:rPr>
           <w:rFonts w:ascii="Arial" w:hAnsi="Arial" w:cs="Arial"/>
@@ -569,7 +575,6 @@
         </w:rPr>
         <w:t xml:space="preserve">Imagem 1 – Mapa de Stakeholders </w:t>
       </w:r>
-      <w:proofErr w:type="spellStart"/>
       <w:r>
         <w:rPr>
           <w:rFonts w:ascii="Arial" w:hAnsi="Arial" w:cs="Arial"/>
@@ -578,24 +583,23 @@
         </w:rPr>
         <w:t>ParkIO</w:t>
       </w:r>
-      <w:proofErr w:type="spellEnd"/>
     </w:p>
     <w:p>
       <w:pPr>
         <w:pStyle w:val="ListParagraph"/>
         <w:ind w:left="360"/>
-        <w:jc w:val="both"/>
-        <w:rPr>
-          <w:rFonts w:ascii="Arial" w:hAnsi="Arial" w:cs="Arial"/>
-          <w:sz w:val="24"/>
-          <w:szCs w:val="24"/>
+        <w:jc w:val="center"/>
+        <w:rPr>
+          <w:rFonts w:ascii="Arial" w:hAnsi="Arial" w:cs="Arial"/>
+          <w:sz w:val="18"/>
+          <w:szCs w:val="18"/>
         </w:rPr>
       </w:pPr>
     </w:p>
     <w:p>
       <w:pPr>
         <w:pStyle w:val="ListParagraph"/>
-        <w:ind w:left="360"/>
+        <w:ind w:left="0" w:firstLine="360"/>
         <w:jc w:val="both"/>
         <w:rPr>
           <w:rFonts w:ascii="Arial" w:hAnsi="Arial" w:cs="Arial"/>
@@ -1036,14 +1040,12 @@
       <w:pPr>
         <w:pStyle w:val="ListParagraph"/>
         <w:ind w:left="360"/>
-        <w:jc w:val="both"/>
-      </w:pPr>
-    </w:p>
-    <w:p>
-      <w:pPr>
-        <w:pStyle w:val="ListParagraph"/>
-        <w:ind w:left="360"/>
-        <w:jc w:val="both"/>
+        <w:jc w:val="center"/>
+        <w:rPr>
+          <w:rFonts w:ascii="Arial" w:hAnsi="Arial" w:cs="Arial"/>
+          <w:sz w:val="18"/>
+          <w:szCs w:val="18"/>
+        </w:rPr>
       </w:pPr>
     </w:p>
     <w:p>
@@ -1152,14 +1154,12 @@
       <w:pPr>
         <w:pStyle w:val="ListParagraph"/>
         <w:ind w:left="360"/>
-        <w:jc w:val="both"/>
-      </w:pPr>
-    </w:p>
-    <w:p>
-      <w:pPr>
-        <w:pStyle w:val="ListParagraph"/>
-        <w:ind w:left="360"/>
-        <w:jc w:val="both"/>
+        <w:jc w:val="center"/>
+        <w:rPr>
+          <w:rFonts w:ascii="Arial" w:hAnsi="Arial" w:cs="Arial"/>
+          <w:sz w:val="18"/>
+          <w:szCs w:val="18"/>
+        </w:rPr>
       </w:pPr>
     </w:p>
     <w:p>
@@ -1276,14 +1276,12 @@
       <w:pPr>
         <w:pStyle w:val="ListParagraph"/>
         <w:ind w:left="360"/>
-        <w:jc w:val="both"/>
-      </w:pPr>
-    </w:p>
-    <w:p>
-      <w:pPr>
-        <w:pStyle w:val="ListParagraph"/>
-        <w:ind w:left="360"/>
-        <w:jc w:val="both"/>
+        <w:jc w:val="center"/>
+        <w:rPr>
+          <w:rFonts w:ascii="Arial" w:hAnsi="Arial" w:cs="Arial"/>
+          <w:sz w:val="18"/>
+          <w:szCs w:val="18"/>
+        </w:rPr>
       </w:pPr>
     </w:p>
     <w:p>
@@ -1368,14 +1366,12 @@
       <w:pPr>
         <w:pStyle w:val="ListParagraph"/>
         <w:ind w:left="360"/>
-        <w:jc w:val="both"/>
-      </w:pPr>
-    </w:p>
-    <w:p>
-      <w:pPr>
-        <w:pStyle w:val="ListParagraph"/>
-        <w:ind w:left="360"/>
-        <w:jc w:val="both"/>
+        <w:jc w:val="center"/>
+        <w:rPr>
+          <w:rFonts w:ascii="Arial" w:hAnsi="Arial" w:cs="Arial"/>
+          <w:sz w:val="18"/>
+          <w:szCs w:val="18"/>
+        </w:rPr>
       </w:pPr>
     </w:p>
     <w:p>
@@ -1459,15 +1455,85 @@
     <w:p>
       <w:pPr>
         <w:pStyle w:val="ListParagraph"/>
+        <w:bidi w:val="0"/>
+        <w:spacing w:before="0" w:beforeAutospacing="off" w:after="0" w:afterAutospacing="off" w:line="259" w:lineRule="auto"/>
+        <w:ind w:left="0"/>
+        <w:jc w:val="center"/>
+        <w:rPr>
+          <w:rFonts w:ascii="Arial" w:hAnsi="Arial" w:cs="Arial"/>
+          <w:sz w:val="18"/>
+          <w:szCs w:val="18"/>
+        </w:rPr>
+      </w:pPr>
+    </w:p>
+    <w:p>
+      <w:pPr>
+        <w:pStyle w:val="ListParagraph"/>
         <w:spacing w:before="0" w:beforeAutospacing="off"/>
         <w:ind w:left="360"/>
-        <w:jc w:val="center"/>
-        <w:rPr>
-          <w:rFonts w:ascii="Arial" w:hAnsi="Arial" w:cs="Arial"/>
-          <w:sz w:val="18"/>
-          <w:szCs w:val="18"/>
-        </w:rPr>
-      </w:pPr>
+        <w:jc w:val="both"/>
+        <w:rPr>
+          <w:rFonts w:ascii="Arial" w:hAnsi="Arial" w:cs="Arial"/>
+          <w:sz w:val="24"/>
+          <w:szCs w:val="24"/>
+        </w:rPr>
+      </w:pPr>
+      <w:r>
+        <w:rPr>
+          <w:rFonts w:ascii="Arial" w:hAnsi="Arial" w:cs="Arial"/>
+          <w:sz w:val="24"/>
+          <w:szCs w:val="24"/>
+        </w:rPr>
+        <w:t xml:space="preserve">As imagens 2, 3, 4, 5 e 6 representam as personas dos principais usuários do sistema. </w:t>
+      </w:r>
+      <w:r>
+        <w:rPr>
+          <w:rFonts w:ascii="Arial" w:hAnsi="Arial" w:cs="Arial"/>
+          <w:sz w:val="24"/>
+          <w:szCs w:val="24"/>
+        </w:rPr>
+        <w:t>Foram definidas</w:t>
+      </w:r>
+      <w:r>
+        <w:rPr>
+          <w:rFonts w:ascii="Arial" w:hAnsi="Arial" w:cs="Arial"/>
+          <w:sz w:val="24"/>
+          <w:szCs w:val="24"/>
+        </w:rPr>
+        <w:t>,</w:t>
+      </w:r>
+      <w:r>
+        <w:rPr>
+          <w:rFonts w:ascii="Arial" w:hAnsi="Arial" w:cs="Arial"/>
+          <w:sz w:val="24"/>
+          <w:szCs w:val="24"/>
+        </w:rPr>
+        <w:t xml:space="preserve"> para </w:t>
+      </w:r>
+      <w:r>
+        <w:rPr>
+          <w:rFonts w:ascii="Arial" w:hAnsi="Arial" w:cs="Arial"/>
+          <w:sz w:val="24"/>
+          <w:szCs w:val="24"/>
+        </w:rPr>
+        <w:t>que fosse</w:t>
+      </w:r>
+      <w:r>
+        <w:rPr>
+          <w:rFonts w:ascii="Arial" w:hAnsi="Arial" w:cs="Arial"/>
+          <w:sz w:val="24"/>
+          <w:szCs w:val="24"/>
+        </w:rPr>
+        <w:t xml:space="preserve"> possível </w:t>
+      </w:r>
+      <w:r>
+        <w:rPr>
+          <w:rFonts w:ascii="Arial" w:hAnsi="Arial" w:cs="Arial"/>
+          <w:sz w:val="24"/>
+          <w:szCs w:val="24"/>
+        </w:rPr>
+        <w:t>notas as necessidades que fariam os usuários utilizarem o sistema, seus interesses e personalidades, para auxiliar na adaptação da interface do sistema.</w:t>
+      </w:r>
     </w:p>
     <w:p>
       <w:pPr>
@@ -1480,15 +1546,6 @@
           <w:sz w:val="24"/>
           <w:szCs w:val="24"/>
         </w:rPr>
-      </w:pPr>
-    </w:p>
-    <w:p>
-      <w:pPr>
-        <w:pStyle w:val="ListParagraph"/>
-        <w:bidi w:val="0"/>
-        <w:spacing w:before="0" w:beforeAutospacing="off" w:after="0" w:afterAutospacing="off" w:line="259" w:lineRule="auto"/>
-        <w:ind w:left="360" w:right="0"/>
-        <w:jc w:val="both"/>
       </w:pPr>
     </w:p>
     <w:p>
@@ -1498,6 +1555,7 @@
           <w:ilvl w:val="0"/>
           <w:numId w:val="1"/>
         </w:numPr>
+        <w:ind/>
         <w:rPr>
           <w:rFonts w:ascii="Arial" w:hAnsi="Arial" w:cs="Arial"/>
           <w:b w:val="1"/>
@@ -1516,344 +1574,6 @@
         </w:rPr>
         <w:t>Proposta da solução</w:t>
       </w:r>
-    </w:p>
-    <w:p>
-      <w:pPr>
-        <w:ind w:left="360"/>
-        <w:jc w:val="both"/>
-        <w:rPr>
-          <w:rFonts w:ascii="Arial" w:hAnsi="Arial" w:cs="Arial"/>
-          <w:sz w:val="24"/>
-          <w:szCs w:val="24"/>
-        </w:rPr>
-      </w:pPr>
-      <w:r>
-        <w:rPr>
-          <w:rFonts w:ascii="Arial" w:hAnsi="Arial" w:cs="Arial"/>
-          <w:sz w:val="24"/>
-          <w:szCs w:val="24"/>
-        </w:rPr>
-        <w:t>História</w:t>
-      </w:r>
-      <w:r>
-        <w:rPr>
-          <w:rFonts w:ascii="Arial" w:hAnsi="Arial" w:cs="Arial"/>
-          <w:sz w:val="24"/>
-          <w:szCs w:val="24"/>
-        </w:rPr>
-        <w:t>s</w:t>
-      </w:r>
-      <w:r>
-        <w:rPr>
-          <w:rFonts w:ascii="Arial" w:hAnsi="Arial" w:cs="Arial"/>
-          <w:sz w:val="24"/>
-          <w:szCs w:val="24"/>
-        </w:rPr>
-        <w:t xml:space="preserve"> </w:t>
-      </w:r>
-      <w:r>
-        <w:rPr>
-          <w:rFonts w:ascii="Arial" w:hAnsi="Arial" w:cs="Arial"/>
-          <w:sz w:val="24"/>
-          <w:szCs w:val="24"/>
-        </w:rPr>
-        <w:t>de usuário</w:t>
-      </w:r>
-      <w:r>
-        <w:rPr>
-          <w:rFonts w:ascii="Arial" w:hAnsi="Arial" w:cs="Arial"/>
-          <w:sz w:val="24"/>
-          <w:szCs w:val="24"/>
-        </w:rPr>
-        <w:t>:</w:t>
-      </w:r>
-    </w:p>
-    <w:p>
-      <w:pPr>
-        <w:pStyle w:val="Normal"/>
-        <w:ind w:left="360"/>
-        <w:jc w:val="both"/>
-        <w:rPr>
-          <w:rFonts w:ascii="Arial" w:hAnsi="Arial" w:cs="Arial"/>
-          <w:sz w:val="24"/>
-          <w:szCs w:val="24"/>
-        </w:rPr>
-      </w:pPr>
-    </w:p>
-    <w:p>
-      <w:pPr>
-        <w:pStyle w:val="Normal"/>
-        <w:ind w:left="360"/>
-        <w:jc w:val="center"/>
-        <w:rPr>
-          <w:rFonts w:ascii="Arial" w:hAnsi="Arial" w:cs="Arial"/>
-          <w:sz w:val="24"/>
-          <w:szCs w:val="24"/>
-        </w:rPr>
-      </w:pPr>
-      <w:r>
-        <w:drawing>
-          <wp:inline wp14:editId="3670E0E5" wp14:anchorId="06A74C7A">
-            <wp:extent cx="4572000" cy="3371850"/>
-            <wp:effectExtent l="0" t="0" r="0" b="0"/>
-            <wp:docPr id="59403481" name="" title=""/>
-            <wp:cNvGraphicFramePr>
-              <a:graphicFrameLocks noChangeAspect="1"/>
-            </wp:cNvGraphicFramePr>
-            <a:graphic>
-              <a:graphicData uri="http://schemas.openxmlformats.org/drawingml/2006/picture">
-                <pic:pic>
-                  <pic:nvPicPr>
-                    <pic:cNvPr id="0" name=""/>
-                    <pic:cNvPicPr/>
-                  </pic:nvPicPr>
-                  <pic:blipFill>
-                    <a:blip r:embed="R23c191aade26429b">
-                      <a:extLst>
-                        <a:ext xmlns:a="http://schemas.openxmlformats.org/drawingml/2006/main" uri="{28A0092B-C50C-407E-A947-70E740481C1C}">
-                          <a14:useLocalDpi val="0"/>
-                        </a:ext>
-                      </a:extLst>
-                    </a:blip>
-                    <a:stretch>
-                      <a:fillRect/>
-                    </a:stretch>
-                  </pic:blipFill>
-                  <pic:spPr>
-                    <a:xfrm>
-                      <a:off x="0" y="0"/>
-                      <a:ext cx="4572000" cy="3371850"/>
-                    </a:xfrm>
-                    <a:prstGeom prst="rect">
-                      <a:avLst/>
-                    </a:prstGeom>
-                  </pic:spPr>
-                </pic:pic>
-              </a:graphicData>
-            </a:graphic>
-          </wp:inline>
-        </w:drawing>
-      </w:r>
-    </w:p>
-    <w:p>
-      <w:pPr>
-        <w:pStyle w:val="ListParagraph"/>
-        <w:ind w:left="0"/>
-        <w:jc w:val="center"/>
-        <w:rPr>
-          <w:rFonts w:ascii="Arial" w:hAnsi="Arial" w:cs="Arial"/>
-          <w:sz w:val="18"/>
-          <w:szCs w:val="18"/>
-        </w:rPr>
-      </w:pPr>
-      <w:r>
-        <w:rPr>
-          <w:rFonts w:ascii="Arial" w:hAnsi="Arial" w:cs="Arial"/>
-          <w:sz w:val="18"/>
-          <w:szCs w:val="18"/>
-        </w:rPr>
-        <w:t xml:space="preserve">Imagem </w:t>
-      </w:r>
-      <w:r>
-        <w:rPr>
-          <w:rFonts w:ascii="Arial" w:hAnsi="Arial" w:cs="Arial"/>
-          <w:sz w:val="18"/>
-          <w:szCs w:val="18"/>
-        </w:rPr>
-        <w:t>7</w:t>
-      </w:r>
-      <w:r>
-        <w:rPr>
-          <w:rFonts w:ascii="Arial" w:hAnsi="Arial" w:cs="Arial"/>
-          <w:sz w:val="18"/>
-          <w:szCs w:val="18"/>
-        </w:rPr>
-        <w:t xml:space="preserve"> – </w:t>
-      </w:r>
-      <w:r>
-        <w:rPr>
-          <w:rFonts w:ascii="Arial" w:hAnsi="Arial" w:cs="Arial"/>
-          <w:sz w:val="18"/>
-          <w:szCs w:val="18"/>
-        </w:rPr>
-        <w:t xml:space="preserve">História de Usuário </w:t>
-      </w:r>
-      <w:r>
-        <w:rPr>
-          <w:rFonts w:ascii="Arial" w:hAnsi="Arial" w:cs="Arial"/>
-          <w:sz w:val="18"/>
-          <w:szCs w:val="18"/>
-        </w:rPr>
-        <w:t xml:space="preserve">de </w:t>
-      </w:r>
-      <w:r>
-        <w:rPr>
-          <w:rFonts w:ascii="Arial" w:hAnsi="Arial" w:cs="Arial"/>
-          <w:sz w:val="18"/>
-          <w:szCs w:val="18"/>
-        </w:rPr>
-        <w:t>‘Ronda’</w:t>
-      </w:r>
-      <w:r>
-        <w:rPr>
-          <w:rFonts w:ascii="Arial" w:hAnsi="Arial" w:cs="Arial"/>
-          <w:sz w:val="18"/>
-          <w:szCs w:val="18"/>
-        </w:rPr>
-        <w:t>,</w:t>
-      </w:r>
-      <w:r>
-        <w:rPr>
-          <w:rFonts w:ascii="Arial" w:hAnsi="Arial" w:cs="Arial"/>
-          <w:sz w:val="18"/>
-          <w:szCs w:val="18"/>
-        </w:rPr>
-        <w:t xml:space="preserve"> ‘Gerenciar veículos’</w:t>
-      </w:r>
-      <w:r>
-        <w:rPr>
-          <w:rFonts w:ascii="Arial" w:hAnsi="Arial" w:cs="Arial"/>
-          <w:sz w:val="18"/>
-          <w:szCs w:val="18"/>
-        </w:rPr>
-        <w:t>.</w:t>
-      </w:r>
-    </w:p>
-    <w:p>
-      <w:pPr>
-        <w:pStyle w:val="Normal"/>
-        <w:ind w:left="360" w:firstLine="0"/>
-        <w:jc w:val="both"/>
-        <w:rPr>
-          <w:rFonts w:ascii="Arial" w:hAnsi="Arial" w:cs="Arial"/>
-          <w:sz w:val="18"/>
-          <w:szCs w:val="18"/>
-        </w:rPr>
-      </w:pPr>
-    </w:p>
-    <w:p>
-      <w:pPr>
-        <w:pStyle w:val="Normal"/>
-        <w:ind w:left="360" w:firstLine="0"/>
-        <w:jc w:val="center"/>
-        <w:rPr>
-          <w:rFonts w:ascii="Arial" w:hAnsi="Arial" w:cs="Arial"/>
-          <w:sz w:val="18"/>
-          <w:szCs w:val="18"/>
-        </w:rPr>
-      </w:pPr>
-      <w:r>
-        <w:drawing>
-          <wp:inline wp14:editId="1EB1600B" wp14:anchorId="36D7C704">
-            <wp:extent cx="4572000" cy="3324225"/>
-            <wp:effectExtent l="0" t="0" r="0" b="0"/>
-            <wp:docPr id="1361086400" name="" title=""/>
-            <wp:cNvGraphicFramePr>
-              <a:graphicFrameLocks noChangeAspect="1"/>
-            </wp:cNvGraphicFramePr>
-            <a:graphic>
-              <a:graphicData uri="http://schemas.openxmlformats.org/drawingml/2006/picture">
-                <pic:pic>
-                  <pic:nvPicPr>
-                    <pic:cNvPr id="0" name=""/>
-                    <pic:cNvPicPr/>
-                  </pic:nvPicPr>
-                  <pic:blipFill>
-                    <a:blip r:embed="R519d2a11df9d458f">
-                      <a:extLst>
-                        <a:ext xmlns:a="http://schemas.openxmlformats.org/drawingml/2006/main" uri="{28A0092B-C50C-407E-A947-70E740481C1C}">
-                          <a14:useLocalDpi val="0"/>
-                        </a:ext>
-                      </a:extLst>
-                    </a:blip>
-                    <a:stretch>
-                      <a:fillRect/>
-                    </a:stretch>
-                  </pic:blipFill>
-                  <pic:spPr>
-                    <a:xfrm>
-                      <a:off x="0" y="0"/>
-                      <a:ext cx="4572000" cy="3324225"/>
-                    </a:xfrm>
-                    <a:prstGeom prst="rect">
-                      <a:avLst/>
-                    </a:prstGeom>
-                  </pic:spPr>
-                </pic:pic>
-              </a:graphicData>
-            </a:graphic>
-          </wp:inline>
-        </w:drawing>
-      </w:r>
-    </w:p>
-    <w:p>
-      <w:pPr>
-        <w:pStyle w:val="Normal"/>
-        <w:ind w:left="360" w:firstLine="0"/>
-        <w:jc w:val="center"/>
-        <w:rPr>
-          <w:rFonts w:ascii="Arial" w:hAnsi="Arial" w:cs="Arial"/>
-          <w:sz w:val="18"/>
-          <w:szCs w:val="18"/>
-        </w:rPr>
-      </w:pPr>
-      <w:r>
-        <w:rPr>
-          <w:rFonts w:ascii="Arial" w:hAnsi="Arial" w:cs="Arial"/>
-          <w:sz w:val="18"/>
-          <w:szCs w:val="18"/>
-        </w:rPr>
-        <w:t>Imagem 8 – História de Usuário de '</w:t>
-      </w:r>
-      <w:proofErr w:type="gramStart"/>
-      <w:r>
-        <w:rPr>
-          <w:rFonts w:ascii="Arial" w:hAnsi="Arial" w:cs="Arial"/>
-          <w:sz w:val="18"/>
-          <w:szCs w:val="18"/>
-        </w:rPr>
-        <w:t>Porteiro‘</w:t>
-      </w:r>
-      <w:proofErr w:type="gramEnd"/>
-      <w:r>
-        <w:rPr>
-          <w:rFonts w:ascii="Arial" w:hAnsi="Arial" w:cs="Arial"/>
-          <w:sz w:val="18"/>
-          <w:szCs w:val="18"/>
-        </w:rPr>
-        <w:t>,</w:t>
-      </w:r>
-      <w:r>
-        <w:rPr>
-          <w:rFonts w:ascii="Arial" w:hAnsi="Arial" w:cs="Arial"/>
-          <w:sz w:val="18"/>
-          <w:szCs w:val="18"/>
-        </w:rPr>
-        <w:t xml:space="preserve"> ’</w:t>
-      </w:r>
-      <w:r>
-        <w:rPr>
-          <w:rFonts w:ascii="Arial" w:hAnsi="Arial" w:cs="Arial"/>
-          <w:sz w:val="18"/>
-          <w:szCs w:val="18"/>
-        </w:rPr>
-        <w:t>Registrar veículos visitantes’</w:t>
-      </w:r>
-      <w:r>
-        <w:rPr>
-          <w:rFonts w:ascii="Arial" w:hAnsi="Arial" w:cs="Arial"/>
-          <w:sz w:val="18"/>
-          <w:szCs w:val="18"/>
-        </w:rPr>
-        <w:t>.</w:t>
-      </w:r>
-    </w:p>
-    <w:p>
-      <w:pPr>
-        <w:pStyle w:val="Normal"/>
-        <w:ind w:left="360" w:firstLine="708"/>
-        <w:jc w:val="center"/>
-      </w:pPr>
     </w:p>
     <w:p>
       <w:pPr>
@@ -1928,7 +1648,6 @@
                 <w:szCs w:val="24"/>
               </w:rPr>
             </w:pPr>
-            <w:proofErr w:type="spellStart"/>
             <w:r>
               <w:rPr>
                 <w:rFonts w:ascii="Arial" w:hAnsi="Arial" w:cs="Arial"/>
@@ -1937,7 +1656,6 @@
               </w:rPr>
               <w:t>Descrição</w:t>
             </w:r>
-            <w:proofErr w:type="spellEnd"/>
             <w:r>
               <w:rPr>
                 <w:rFonts w:ascii="Arial" w:hAnsi="Arial" w:cs="Arial"/>
@@ -1946,7 +1664,6 @@
               </w:rPr>
               <w:t xml:space="preserve"> do </w:t>
             </w:r>
-            <w:proofErr w:type="spellStart"/>
             <w:r>
               <w:rPr>
                 <w:rFonts w:ascii="Arial" w:hAnsi="Arial" w:cs="Arial"/>
@@ -1955,11 +1672,21 @@
               </w:rPr>
               <w:t>Requisito</w:t>
             </w:r>
-            <w:proofErr w:type="spellEnd"/>
+            <w:r>
+              <w:rPr>
+                <w:rFonts w:ascii="Arial" w:hAnsi="Arial" w:cs="Arial"/>
+                <w:sz w:val="24"/>
+                <w:szCs w:val="24"/>
+              </w:rPr>
+              <w:t xml:space="preserve"> Funcionais</w:t>
+            </w:r>
           </w:p>
         </w:tc>
       </w:tr>
       <w:tr>
+        <w:trPr>
+          <w:trHeight w:val="300"/>
+        </w:trPr>
         <w:tc>
           <w:tcPr>
             <w:tcW w:w="705" w:type="dxa"/>
@@ -2675,6 +2402,775 @@
                 <w:szCs w:val="20"/>
               </w:rPr>
               <w:t>O síndico poderá visualizar os veículos designados para o seu bloco.</w:t>
+            </w:r>
+          </w:p>
+        </w:tc>
+      </w:tr>
+    </w:tbl>
+    <w:tbl>
+      <w:tblPr>
+        <w:tblStyle w:val="TableGrid"/>
+        <w:tblW w:w="0" w:type="auto"/>
+        <w:tblInd w:w="360" w:type="dxa"/>
+        <w:tblLayout w:type="fixed"/>
+        <w:tblLook w:val="06A0" w:firstRow="1" w:lastRow="0" w:firstColumn="1" w:lastColumn="0" w:noHBand="1" w:noVBand="1"/>
+      </w:tblPr>
+      <w:tblGrid>
+        <w:gridCol w:w="720"/>
+        <w:gridCol w:w="7410"/>
+      </w:tblGrid>
+      <w:tr>
+        <w:tc>
+          <w:tcPr>
+            <w:tcW w:w="720" w:type="dxa"/>
+            <w:tcMar/>
+          </w:tcPr>
+          <w:p>
+            <w:pPr>
+              <w:pStyle w:val="Normal"/>
+              <w:jc w:val="center"/>
+              <w:rPr>
+                <w:rFonts w:ascii="Arial" w:hAnsi="Arial" w:eastAsia="Arial" w:cs="Arial"/>
+                <w:noProof w:val="0"/>
+                <w:sz w:val="24"/>
+                <w:szCs w:val="24"/>
+                <w:lang w:val="pt-BR"/>
+              </w:rPr>
+            </w:pPr>
+            <w:r>
+              <w:rPr>
+                <w:rFonts w:ascii="Arial" w:hAnsi="Arial" w:eastAsia="Arial" w:cs="Arial"/>
+                <w:b w:val="0"/>
+                <w:bCs w:val="0"/>
+                <w:i w:val="0"/>
+                <w:iCs w:val="0"/>
+                <w:caps w:val="0"/>
+                <w:smallCaps w:val="0"/>
+                <w:noProof w:val="0"/>
+                <w:color w:val="000000" w:themeColor="text1" w:themeTint="FF" w:themeShade="FF"/>
+                <w:sz w:val="24"/>
+                <w:szCs w:val="24"/>
+                <w:lang w:val="pt-BR"/>
+              </w:rPr>
+              <w:t>Nº</w:t>
+            </w:r>
+          </w:p>
+        </w:tc>
+        <w:tc>
+          <w:tcPr>
+            <w:tcW w:w="7410" w:type="dxa"/>
+            <w:tcMar/>
+          </w:tcPr>
+          <w:p>
+            <w:pPr>
+              <w:pStyle w:val="Normal"/>
+              <w:jc w:val="center"/>
+              <w:rPr>
+                <w:rFonts w:ascii="Arial" w:hAnsi="Arial" w:cs="Arial"/>
+                <w:sz w:val="24"/>
+                <w:szCs w:val="24"/>
+              </w:rPr>
+            </w:pPr>
+            <w:r>
+              <w:rPr>
+                <w:rFonts w:ascii="Arial" w:hAnsi="Arial" w:cs="Arial"/>
+                <w:sz w:val="24"/>
+                <w:szCs w:val="24"/>
+              </w:rPr>
+              <w:t>Descrição dos Requisitos Não Funcionais</w:t>
+            </w:r>
+          </w:p>
+        </w:tc>
+      </w:tr>
+      <w:tr>
+        <w:tc>
+          <w:tcPr>
+            <w:tcW w:w="720" w:type="dxa"/>
+            <w:tcMar/>
+          </w:tcPr>
+          <w:p>
+            <w:pPr>
+              <w:pStyle w:val="Normal"/>
+              <w:jc w:val="center"/>
+              <w:rPr>
+                <w:rFonts w:ascii="Arial" w:hAnsi="Arial" w:cs="Arial"/>
+                <w:b w:val="0"/>
+                <w:bCs w:val="0"/>
+                <w:sz w:val="20"/>
+                <w:szCs w:val="20"/>
+              </w:rPr>
+            </w:pPr>
+            <w:r>
+              <w:rPr>
+                <w:rFonts w:ascii="Arial" w:hAnsi="Arial" w:cs="Arial"/>
+                <w:b w:val="0"/>
+                <w:bCs w:val="0"/>
+                <w:sz w:val="20"/>
+                <w:szCs w:val="20"/>
+              </w:rPr>
+              <w:t>1</w:t>
+            </w:r>
+          </w:p>
+        </w:tc>
+        <w:tc>
+          <w:tcPr>
+            <w:tcW w:w="7410" w:type="dxa"/>
+            <w:tcMar/>
+          </w:tcPr>
+          <w:p>
+            <w:pPr>
+              <w:spacing w:line="285" w:lineRule="exact"/>
+              <w:rPr>
+                <w:rFonts w:ascii="Arial" w:hAnsi="Arial" w:eastAsia="Arial" w:cs="Arial"/>
+                <w:b w:val="0"/>
+                <w:bCs w:val="0"/>
+                <w:noProof w:val="0"/>
+                <w:color w:val="auto"/>
+                <w:sz w:val="20"/>
+                <w:szCs w:val="20"/>
+                <w:lang w:val="pt-BR"/>
+              </w:rPr>
+            </w:pPr>
+            <w:r>
+              <w:rPr>
+                <w:rFonts w:ascii="Arial" w:hAnsi="Arial" w:eastAsia="Arial" w:cs="Arial"/>
+                <w:b w:val="0"/>
+                <w:bCs w:val="0"/>
+                <w:noProof w:val="0"/>
+                <w:color w:val="auto"/>
+                <w:sz w:val="20"/>
+                <w:szCs w:val="20"/>
+                <w:lang w:val="pt-BR"/>
+              </w:rPr>
+              <w:t>O sistema web deve ser responsiva para proporcionar o uso de todas as funcionalidades providas pelos requisitos funcionais em resoluções de 576px até 1080px.</w:t>
+            </w:r>
+          </w:p>
+        </w:tc>
+      </w:tr>
+      <w:tr>
+        <w:tc>
+          <w:tcPr>
+            <w:tcW w:w="720" w:type="dxa"/>
+            <w:tcMar/>
+          </w:tcPr>
+          <w:p>
+            <w:pPr>
+              <w:pStyle w:val="Normal"/>
+              <w:jc w:val="center"/>
+              <w:rPr>
+                <w:rFonts w:ascii="Arial" w:hAnsi="Arial" w:cs="Arial"/>
+                <w:b w:val="0"/>
+                <w:bCs w:val="0"/>
+                <w:sz w:val="20"/>
+                <w:szCs w:val="20"/>
+              </w:rPr>
+            </w:pPr>
+            <w:r>
+              <w:rPr>
+                <w:rFonts w:ascii="Arial" w:hAnsi="Arial" w:cs="Arial"/>
+                <w:b w:val="0"/>
+                <w:bCs w:val="0"/>
+                <w:sz w:val="20"/>
+                <w:szCs w:val="20"/>
+              </w:rPr>
+              <w:t>2</w:t>
+            </w:r>
+          </w:p>
+        </w:tc>
+        <w:tc>
+          <w:tcPr>
+            <w:tcW w:w="7410" w:type="dxa"/>
+            <w:tcMar/>
+          </w:tcPr>
+          <w:p>
+            <w:pPr>
+              <w:spacing w:line="285" w:lineRule="exact"/>
+              <w:rPr>
+                <w:rFonts w:ascii="Arial" w:hAnsi="Arial" w:eastAsia="Arial" w:cs="Arial"/>
+                <w:b w:val="0"/>
+                <w:bCs w:val="0"/>
+                <w:noProof w:val="0"/>
+                <w:color w:val="auto"/>
+                <w:sz w:val="20"/>
+                <w:szCs w:val="20"/>
+                <w:lang w:val="pt-BR"/>
+              </w:rPr>
+            </w:pPr>
+            <w:r>
+              <w:rPr>
+                <w:rFonts w:ascii="Arial" w:hAnsi="Arial" w:eastAsia="Arial" w:cs="Arial"/>
+                <w:b w:val="0"/>
+                <w:bCs w:val="0"/>
+                <w:noProof w:val="0"/>
+                <w:color w:val="auto"/>
+                <w:sz w:val="20"/>
+                <w:szCs w:val="20"/>
+                <w:lang w:val="pt-BR"/>
+              </w:rPr>
+              <w:t>O sistema deve processar requisições do usuário em no máximo 3 segundos.</w:t>
+            </w:r>
+          </w:p>
+        </w:tc>
+      </w:tr>
+      <w:tr>
+        <w:tc>
+          <w:tcPr>
+            <w:tcW w:w="720" w:type="dxa"/>
+            <w:tcMar/>
+          </w:tcPr>
+          <w:p>
+            <w:pPr>
+              <w:pStyle w:val="Normal"/>
+              <w:jc w:val="center"/>
+              <w:rPr>
+                <w:rFonts w:ascii="Arial" w:hAnsi="Arial" w:cs="Arial"/>
+                <w:b w:val="0"/>
+                <w:bCs w:val="0"/>
+                <w:sz w:val="20"/>
+                <w:szCs w:val="20"/>
+              </w:rPr>
+            </w:pPr>
+            <w:r>
+              <w:rPr>
+                <w:rFonts w:ascii="Arial" w:hAnsi="Arial" w:cs="Arial"/>
+                <w:b w:val="0"/>
+                <w:bCs w:val="0"/>
+                <w:sz w:val="20"/>
+                <w:szCs w:val="20"/>
+              </w:rPr>
+              <w:t>3</w:t>
+            </w:r>
+          </w:p>
+        </w:tc>
+        <w:tc>
+          <w:tcPr>
+            <w:tcW w:w="7410" w:type="dxa"/>
+            <w:tcMar/>
+          </w:tcPr>
+          <w:p>
+            <w:pPr>
+              <w:spacing w:line="285" w:lineRule="exact"/>
+              <w:rPr>
+                <w:rFonts w:ascii="Arial" w:hAnsi="Arial" w:eastAsia="Arial" w:cs="Arial"/>
+                <w:b w:val="0"/>
+                <w:bCs w:val="0"/>
+                <w:noProof w:val="0"/>
+                <w:color w:val="auto"/>
+                <w:sz w:val="20"/>
+                <w:szCs w:val="20"/>
+                <w:lang w:val="pt-BR"/>
+              </w:rPr>
+            </w:pPr>
+            <w:r>
+              <w:rPr>
+                <w:rFonts w:ascii="Arial" w:hAnsi="Arial" w:eastAsia="Arial" w:cs="Arial"/>
+                <w:b w:val="0"/>
+                <w:bCs w:val="0"/>
+                <w:noProof w:val="0"/>
+                <w:color w:val="auto"/>
+                <w:sz w:val="20"/>
+                <w:szCs w:val="20"/>
+                <w:lang w:val="pt-BR"/>
+              </w:rPr>
+              <w:t xml:space="preserve">O sistema deve ser </w:t>
+            </w:r>
+            <w:r>
+              <w:rPr>
+                <w:rFonts w:ascii="Arial" w:hAnsi="Arial" w:eastAsia="Arial" w:cs="Arial"/>
+                <w:b w:val="0"/>
+                <w:bCs w:val="0"/>
+                <w:noProof w:val="0"/>
+                <w:color w:val="auto"/>
+                <w:sz w:val="20"/>
+                <w:szCs w:val="20"/>
+                <w:lang w:val="pt-BR"/>
+              </w:rPr>
+              <w:t>aprovado</w:t>
+            </w:r>
+            <w:r>
+              <w:rPr>
+                <w:rFonts w:ascii="Arial" w:hAnsi="Arial" w:eastAsia="Arial" w:cs="Arial"/>
+                <w:b w:val="0"/>
+                <w:bCs w:val="0"/>
+                <w:noProof w:val="0"/>
+                <w:color w:val="auto"/>
+                <w:sz w:val="20"/>
+                <w:szCs w:val="20"/>
+                <w:lang w:val="pt-BR"/>
+              </w:rPr>
+              <w:t xml:space="preserve"> nos testes unitários de requisições HTTP e autenticação.</w:t>
+            </w:r>
+          </w:p>
+        </w:tc>
+      </w:tr>
+      <w:tr>
+        <w:tc>
+          <w:tcPr>
+            <w:tcW w:w="720" w:type="dxa"/>
+            <w:tcMar/>
+          </w:tcPr>
+          <w:p>
+            <w:pPr>
+              <w:pStyle w:val="Normal"/>
+              <w:jc w:val="center"/>
+              <w:rPr>
+                <w:rFonts w:ascii="Arial" w:hAnsi="Arial" w:cs="Arial"/>
+                <w:b w:val="0"/>
+                <w:bCs w:val="0"/>
+                <w:sz w:val="20"/>
+                <w:szCs w:val="20"/>
+              </w:rPr>
+            </w:pPr>
+            <w:r>
+              <w:rPr>
+                <w:rFonts w:ascii="Arial" w:hAnsi="Arial" w:cs="Arial"/>
+                <w:b w:val="0"/>
+                <w:bCs w:val="0"/>
+                <w:sz w:val="20"/>
+                <w:szCs w:val="20"/>
+              </w:rPr>
+              <w:t>4</w:t>
+            </w:r>
+          </w:p>
+        </w:tc>
+        <w:tc>
+          <w:tcPr>
+            <w:tcW w:w="7410" w:type="dxa"/>
+            <w:tcMar/>
+          </w:tcPr>
+          <w:p>
+            <w:pPr>
+              <w:spacing w:line="285" w:lineRule="exact"/>
+              <w:rPr>
+                <w:rFonts w:ascii="Arial" w:hAnsi="Arial" w:eastAsia="Arial" w:cs="Arial"/>
+                <w:b w:val="0"/>
+                <w:bCs w:val="0"/>
+                <w:noProof w:val="0"/>
+                <w:color w:val="auto"/>
+                <w:sz w:val="20"/>
+                <w:szCs w:val="20"/>
+                <w:lang w:val="pt-BR"/>
+              </w:rPr>
+            </w:pPr>
+            <w:r>
+              <w:rPr>
+                <w:rFonts w:ascii="Arial" w:hAnsi="Arial" w:eastAsia="Arial" w:cs="Arial"/>
+                <w:b w:val="0"/>
+                <w:bCs w:val="0"/>
+                <w:noProof w:val="0"/>
+                <w:color w:val="auto"/>
+                <w:sz w:val="20"/>
+                <w:szCs w:val="20"/>
+                <w:lang w:val="pt-BR"/>
+              </w:rPr>
+              <w:t>O sistema deve possuir uma interface web que seja objetiva para o usuário, com no máximo três funcionalidades por página.</w:t>
+            </w:r>
+          </w:p>
+        </w:tc>
+      </w:tr>
+      <w:tr>
+        <w:tc>
+          <w:tcPr>
+            <w:tcW w:w="720" w:type="dxa"/>
+            <w:tcMar/>
+          </w:tcPr>
+          <w:p>
+            <w:pPr>
+              <w:pStyle w:val="Normal"/>
+              <w:jc w:val="center"/>
+              <w:rPr>
+                <w:rFonts w:ascii="Arial" w:hAnsi="Arial" w:cs="Arial"/>
+                <w:b w:val="0"/>
+                <w:bCs w:val="0"/>
+                <w:sz w:val="20"/>
+                <w:szCs w:val="20"/>
+              </w:rPr>
+            </w:pPr>
+            <w:r>
+              <w:rPr>
+                <w:rFonts w:ascii="Arial" w:hAnsi="Arial" w:cs="Arial"/>
+                <w:b w:val="0"/>
+                <w:bCs w:val="0"/>
+                <w:sz w:val="20"/>
+                <w:szCs w:val="20"/>
+              </w:rPr>
+              <w:t>5</w:t>
+            </w:r>
+          </w:p>
+        </w:tc>
+        <w:tc>
+          <w:tcPr>
+            <w:tcW w:w="7410" w:type="dxa"/>
+            <w:tcMar/>
+          </w:tcPr>
+          <w:p>
+            <w:pPr>
+              <w:spacing w:line="285" w:lineRule="exact"/>
+              <w:rPr>
+                <w:rFonts w:ascii="Arial" w:hAnsi="Arial" w:eastAsia="Arial" w:cs="Arial"/>
+                <w:b w:val="0"/>
+                <w:bCs w:val="0"/>
+                <w:noProof w:val="0"/>
+                <w:color w:val="auto"/>
+                <w:sz w:val="20"/>
+                <w:szCs w:val="20"/>
+                <w:lang w:val="pt-BR"/>
+              </w:rPr>
+            </w:pPr>
+            <w:r>
+              <w:rPr>
+                <w:rFonts w:ascii="Arial" w:hAnsi="Arial" w:eastAsia="Arial" w:cs="Arial"/>
+                <w:b w:val="0"/>
+                <w:bCs w:val="0"/>
+                <w:noProof w:val="0"/>
+                <w:color w:val="auto"/>
+                <w:sz w:val="20"/>
+                <w:szCs w:val="20"/>
+                <w:lang w:val="pt-BR"/>
+              </w:rPr>
+              <w:t>O sistema deve ser compatível com sistema operacional Linux, com o objetivo de proporcionar a disponibilidade em nuvem de pelo menos 98% do tempo de atividade (uptime).</w:t>
+            </w:r>
+          </w:p>
+        </w:tc>
+      </w:tr>
+      <w:tr>
+        <w:tc>
+          <w:tcPr>
+            <w:tcW w:w="720" w:type="dxa"/>
+            <w:tcMar/>
+          </w:tcPr>
+          <w:p>
+            <w:pPr>
+              <w:pStyle w:val="Normal"/>
+              <w:jc w:val="center"/>
+              <w:rPr>
+                <w:rFonts w:ascii="Arial" w:hAnsi="Arial" w:cs="Arial"/>
+                <w:b w:val="0"/>
+                <w:bCs w:val="0"/>
+                <w:sz w:val="20"/>
+                <w:szCs w:val="20"/>
+              </w:rPr>
+            </w:pPr>
+            <w:r>
+              <w:rPr>
+                <w:rFonts w:ascii="Arial" w:hAnsi="Arial" w:cs="Arial"/>
+                <w:b w:val="0"/>
+                <w:bCs w:val="0"/>
+                <w:sz w:val="20"/>
+                <w:szCs w:val="20"/>
+              </w:rPr>
+              <w:t>6</w:t>
+            </w:r>
+          </w:p>
+        </w:tc>
+        <w:tc>
+          <w:tcPr>
+            <w:tcW w:w="7410" w:type="dxa"/>
+            <w:tcMar/>
+          </w:tcPr>
+          <w:p>
+            <w:pPr>
+              <w:spacing w:line="285" w:lineRule="exact"/>
+              <w:rPr>
+                <w:rFonts w:ascii="Arial" w:hAnsi="Arial" w:eastAsia="Arial" w:cs="Arial"/>
+                <w:b w:val="0"/>
+                <w:bCs w:val="0"/>
+                <w:noProof w:val="0"/>
+                <w:color w:val="auto"/>
+                <w:sz w:val="20"/>
+                <w:szCs w:val="20"/>
+                <w:lang w:val="pt-BR"/>
+              </w:rPr>
+            </w:pPr>
+            <w:r>
+              <w:rPr>
+                <w:rFonts w:ascii="Arial" w:hAnsi="Arial" w:eastAsia="Arial" w:cs="Arial"/>
+                <w:b w:val="0"/>
+                <w:bCs w:val="0"/>
+                <w:noProof w:val="0"/>
+                <w:color w:val="auto"/>
+                <w:sz w:val="20"/>
+                <w:szCs w:val="20"/>
+                <w:lang w:val="pt-BR"/>
+              </w:rPr>
+              <w:t xml:space="preserve">O sistema deve ser </w:t>
+            </w:r>
+            <w:r>
+              <w:rPr>
+                <w:rFonts w:ascii="Arial" w:hAnsi="Arial" w:eastAsia="Arial" w:cs="Arial"/>
+                <w:b w:val="0"/>
+                <w:bCs w:val="0"/>
+                <w:noProof w:val="0"/>
+                <w:color w:val="auto"/>
+                <w:sz w:val="20"/>
+                <w:szCs w:val="20"/>
+                <w:lang w:val="pt-BR"/>
+              </w:rPr>
+              <w:t>dimensionado</w:t>
+            </w:r>
+            <w:r>
+              <w:rPr>
+                <w:rFonts w:ascii="Arial" w:hAnsi="Arial" w:eastAsia="Arial" w:cs="Arial"/>
+                <w:b w:val="0"/>
+                <w:bCs w:val="0"/>
+                <w:noProof w:val="0"/>
+                <w:color w:val="auto"/>
+                <w:sz w:val="20"/>
+                <w:szCs w:val="20"/>
+                <w:lang w:val="pt-BR"/>
+              </w:rPr>
+              <w:t xml:space="preserve"> para suportar até 20 usuários conectados ao mesmo tempo.</w:t>
+            </w:r>
+          </w:p>
+        </w:tc>
+      </w:tr>
+      <w:tr>
+        <w:tc>
+          <w:tcPr>
+            <w:tcW w:w="720" w:type="dxa"/>
+            <w:tcMar/>
+          </w:tcPr>
+          <w:p>
+            <w:pPr>
+              <w:pStyle w:val="Normal"/>
+              <w:jc w:val="center"/>
+              <w:rPr>
+                <w:rFonts w:ascii="Arial" w:hAnsi="Arial" w:cs="Arial"/>
+                <w:b w:val="0"/>
+                <w:bCs w:val="0"/>
+                <w:sz w:val="20"/>
+                <w:szCs w:val="20"/>
+              </w:rPr>
+            </w:pPr>
+            <w:r>
+              <w:rPr>
+                <w:rFonts w:ascii="Arial" w:hAnsi="Arial" w:cs="Arial"/>
+                <w:b w:val="0"/>
+                <w:bCs w:val="0"/>
+                <w:sz w:val="20"/>
+                <w:szCs w:val="20"/>
+              </w:rPr>
+              <w:t>7</w:t>
+            </w:r>
+          </w:p>
+        </w:tc>
+        <w:tc>
+          <w:tcPr>
+            <w:tcW w:w="7410" w:type="dxa"/>
+            <w:tcMar/>
+          </w:tcPr>
+          <w:p>
+            <w:pPr>
+              <w:spacing w:line="285" w:lineRule="exact"/>
+              <w:rPr>
+                <w:rFonts w:ascii="Arial" w:hAnsi="Arial" w:eastAsia="Arial" w:cs="Arial"/>
+                <w:b w:val="0"/>
+                <w:bCs w:val="0"/>
+                <w:noProof w:val="0"/>
+                <w:color w:val="auto"/>
+                <w:sz w:val="20"/>
+                <w:szCs w:val="20"/>
+                <w:lang w:val="pt-BR"/>
+              </w:rPr>
+            </w:pPr>
+            <w:r>
+              <w:rPr>
+                <w:rFonts w:ascii="Arial" w:hAnsi="Arial" w:eastAsia="Arial" w:cs="Arial"/>
+                <w:b w:val="0"/>
+                <w:bCs w:val="0"/>
+                <w:noProof w:val="0"/>
+                <w:color w:val="auto"/>
+                <w:sz w:val="20"/>
+                <w:szCs w:val="20"/>
+                <w:lang w:val="pt-BR"/>
+              </w:rPr>
+              <w:t>O sistema deve garantir a segurança das senhas dos usuários, criptografando-as ao serem inseridas no banco de dados.</w:t>
+            </w:r>
+          </w:p>
+        </w:tc>
+      </w:tr>
+      <w:tr>
+        <w:tc>
+          <w:tcPr>
+            <w:tcW w:w="720" w:type="dxa"/>
+            <w:tcMar/>
+          </w:tcPr>
+          <w:p>
+            <w:pPr>
+              <w:pStyle w:val="Normal"/>
+              <w:jc w:val="center"/>
+              <w:rPr>
+                <w:rFonts w:ascii="Arial" w:hAnsi="Arial" w:cs="Arial"/>
+                <w:b w:val="0"/>
+                <w:bCs w:val="0"/>
+                <w:sz w:val="20"/>
+                <w:szCs w:val="20"/>
+              </w:rPr>
+            </w:pPr>
+            <w:r>
+              <w:rPr>
+                <w:rFonts w:ascii="Arial" w:hAnsi="Arial" w:cs="Arial"/>
+                <w:b w:val="0"/>
+                <w:bCs w:val="0"/>
+                <w:sz w:val="20"/>
+                <w:szCs w:val="20"/>
+              </w:rPr>
+              <w:t>8</w:t>
+            </w:r>
+          </w:p>
+        </w:tc>
+        <w:tc>
+          <w:tcPr>
+            <w:tcW w:w="7410" w:type="dxa"/>
+            <w:tcMar/>
+          </w:tcPr>
+          <w:p>
+            <w:pPr>
+              <w:spacing w:line="285" w:lineRule="exact"/>
+              <w:rPr>
+                <w:rFonts w:ascii="Arial" w:hAnsi="Arial" w:eastAsia="Arial" w:cs="Arial"/>
+                <w:b w:val="0"/>
+                <w:bCs w:val="0"/>
+                <w:noProof w:val="0"/>
+                <w:color w:val="auto"/>
+                <w:sz w:val="20"/>
+                <w:szCs w:val="20"/>
+                <w:lang w:val="pt-BR"/>
+              </w:rPr>
+            </w:pPr>
+            <w:r>
+              <w:rPr>
+                <w:rFonts w:ascii="Arial" w:hAnsi="Arial" w:eastAsia="Arial" w:cs="Arial"/>
+                <w:b w:val="0"/>
+                <w:bCs w:val="0"/>
+                <w:noProof w:val="0"/>
+                <w:color w:val="auto"/>
+                <w:sz w:val="20"/>
+                <w:szCs w:val="20"/>
+                <w:lang w:val="pt-BR"/>
+              </w:rPr>
+              <w:t xml:space="preserve">O sistema deve garantir a integridade do registro simultâneo de veículos por mais de um usuário ao mesmo tempo, por meio do padrão de </w:t>
+            </w:r>
+            <w:proofErr w:type="spellStart"/>
+            <w:r>
+              <w:rPr>
+                <w:rFonts w:ascii="Arial" w:hAnsi="Arial" w:eastAsia="Arial" w:cs="Arial"/>
+                <w:b w:val="0"/>
+                <w:bCs w:val="0"/>
+                <w:noProof w:val="0"/>
+                <w:color w:val="auto"/>
+                <w:sz w:val="20"/>
+                <w:szCs w:val="20"/>
+                <w:lang w:val="pt-BR"/>
+              </w:rPr>
+              <w:t>Int</w:t>
+            </w:r>
+            <w:proofErr w:type="spellEnd"/>
+            <w:r>
+              <w:rPr>
+                <w:rFonts w:ascii="Arial" w:hAnsi="Arial" w:eastAsia="Arial" w:cs="Arial"/>
+                <w:b w:val="0"/>
+                <w:bCs w:val="0"/>
+                <w:noProof w:val="0"/>
+                <w:color w:val="auto"/>
+                <w:sz w:val="20"/>
+                <w:szCs w:val="20"/>
+                <w:lang w:val="pt-BR"/>
+              </w:rPr>
+              <w:t xml:space="preserve"> com auto </w:t>
+            </w:r>
+            <w:proofErr w:type="spellStart"/>
+            <w:r>
+              <w:rPr>
+                <w:rFonts w:ascii="Arial" w:hAnsi="Arial" w:eastAsia="Arial" w:cs="Arial"/>
+                <w:b w:val="0"/>
+                <w:bCs w:val="0"/>
+                <w:noProof w:val="0"/>
+                <w:color w:val="auto"/>
+                <w:sz w:val="20"/>
+                <w:szCs w:val="20"/>
+                <w:lang w:val="pt-BR"/>
+              </w:rPr>
+              <w:t>increment</w:t>
+            </w:r>
+            <w:proofErr w:type="spellEnd"/>
+            <w:r>
+              <w:rPr>
+                <w:rFonts w:ascii="Arial" w:hAnsi="Arial" w:eastAsia="Arial" w:cs="Arial"/>
+                <w:b w:val="0"/>
+                <w:bCs w:val="0"/>
+                <w:noProof w:val="0"/>
+                <w:color w:val="auto"/>
+                <w:sz w:val="20"/>
+                <w:szCs w:val="20"/>
+                <w:lang w:val="pt-BR"/>
+              </w:rPr>
+              <w:t xml:space="preserve"> como chave primária na tabela do banco de dado que recebe os veículos visitantes cadastrados.</w:t>
+            </w:r>
+          </w:p>
+        </w:tc>
+      </w:tr>
+      <w:tr>
+        <w:tc>
+          <w:tcPr>
+            <w:tcW w:w="720" w:type="dxa"/>
+            <w:tcMar/>
+          </w:tcPr>
+          <w:p>
+            <w:pPr>
+              <w:pStyle w:val="Normal"/>
+              <w:jc w:val="center"/>
+              <w:rPr>
+                <w:rFonts w:ascii="Arial" w:hAnsi="Arial" w:cs="Arial"/>
+                <w:b w:val="0"/>
+                <w:bCs w:val="0"/>
+                <w:sz w:val="20"/>
+                <w:szCs w:val="20"/>
+              </w:rPr>
+            </w:pPr>
+            <w:r>
+              <w:rPr>
+                <w:rFonts w:ascii="Arial" w:hAnsi="Arial" w:cs="Arial"/>
+                <w:b w:val="0"/>
+                <w:bCs w:val="0"/>
+                <w:sz w:val="20"/>
+                <w:szCs w:val="20"/>
+              </w:rPr>
+              <w:t>9</w:t>
+            </w:r>
+          </w:p>
+        </w:tc>
+        <w:tc>
+          <w:tcPr>
+            <w:tcW w:w="7410" w:type="dxa"/>
+            <w:tcMar/>
+          </w:tcPr>
+          <w:p>
+            <w:pPr>
+              <w:spacing w:line="285" w:lineRule="exact"/>
+              <w:rPr>
+                <w:rFonts w:ascii="Arial" w:hAnsi="Arial" w:eastAsia="Arial" w:cs="Arial"/>
+                <w:b w:val="0"/>
+                <w:bCs w:val="0"/>
+                <w:noProof w:val="0"/>
+                <w:color w:val="auto"/>
+                <w:sz w:val="20"/>
+                <w:szCs w:val="20"/>
+                <w:lang w:val="pt-BR"/>
+              </w:rPr>
+            </w:pPr>
+            <w:r>
+              <w:rPr>
+                <w:rFonts w:ascii="Arial" w:hAnsi="Arial" w:eastAsia="Arial" w:cs="Arial"/>
+                <w:b w:val="0"/>
+                <w:bCs w:val="0"/>
+                <w:noProof w:val="0"/>
+                <w:color w:val="auto"/>
+                <w:sz w:val="20"/>
+                <w:szCs w:val="20"/>
+                <w:lang w:val="pt-BR"/>
+              </w:rPr>
+              <w:t>A aplicação deve estar disponível nos modos claro e escuro, possibilitando maior conforto para o usuário.</w:t>
             </w:r>
           </w:p>
         </w:tc>
@@ -4070,7 +4566,7 @@
           <w:sz w:val="18"/>
           <w:szCs w:val="18"/>
         </w:rPr>
-        <w:t>9</w:t>
+        <w:t>7</w:t>
       </w:r>
       <w:r>
         <w:rPr>
@@ -4078,42 +4574,224 @@
           <w:sz w:val="18"/>
           <w:szCs w:val="18"/>
         </w:rPr>
-        <w:t xml:space="preserve"> – Diagrama de Caso de Uso</w:t>
+        <w:t>– Diagrama de Caso de Uso</w:t>
       </w:r>
     </w:p>
     <w:p>
       <w:pPr>
         <w:pStyle w:val="ListParagraph"/>
-        <w:ind w:left="360"/>
-        <w:jc w:val="center"/>
-        <w:rPr>
-          <w:rFonts w:ascii="Arial" w:hAnsi="Arial" w:cs="Arial"/>
-          <w:sz w:val="18"/>
-          <w:szCs w:val="18"/>
-        </w:rPr>
-      </w:pPr>
+        <w:bidi w:val="0"/>
+        <w:ind w:left="0"/>
+        <w:jc w:val="both"/>
+        <w:rPr>
+          <w:rFonts w:ascii="Arial" w:hAnsi="Arial" w:cs="Arial"/>
+          <w:sz w:val="24"/>
+          <w:szCs w:val="24"/>
+        </w:rPr>
+      </w:pPr>
+      <w:r>
+        <w:rPr>
+          <w:rFonts w:ascii="Arial" w:hAnsi="Arial" w:cs="Arial"/>
+          <w:sz w:val="24"/>
+          <w:szCs w:val="24"/>
+        </w:rPr>
+        <w:t xml:space="preserve">A imagem 7 </w:t>
+      </w:r>
+      <w:r>
+        <w:rPr>
+          <w:rFonts w:ascii="Arial" w:hAnsi="Arial" w:cs="Arial"/>
+          <w:sz w:val="24"/>
+          <w:szCs w:val="24"/>
+        </w:rPr>
+        <w:t>é o diagrama de caso de uso, que representa todos os atores e casos de uso</w:t>
+      </w:r>
+      <w:r>
+        <w:rPr>
+          <w:rFonts w:ascii="Arial" w:hAnsi="Arial" w:cs="Arial"/>
+          <w:sz w:val="24"/>
+          <w:szCs w:val="24"/>
+        </w:rPr>
+        <w:t>. O ator ‘</w:t>
+      </w:r>
+      <w:proofErr w:type="spellStart"/>
+      <w:r>
+        <w:rPr>
+          <w:rFonts w:ascii="Arial" w:hAnsi="Arial" w:cs="Arial"/>
+          <w:sz w:val="24"/>
+          <w:szCs w:val="24"/>
+        </w:rPr>
+        <w:t>SistemaOperacional</w:t>
+      </w:r>
+      <w:proofErr w:type="spellEnd"/>
+      <w:r>
+        <w:rPr>
+          <w:rFonts w:ascii="Arial" w:hAnsi="Arial" w:cs="Arial"/>
+          <w:sz w:val="24"/>
+          <w:szCs w:val="24"/>
+        </w:rPr>
+        <w:t xml:space="preserve">’ é o único ator que efetua o “Enviar alerta no </w:t>
+      </w:r>
+      <w:proofErr w:type="spellStart"/>
+      <w:r>
+        <w:rPr>
+          <w:rFonts w:ascii="Arial" w:hAnsi="Arial" w:cs="Arial"/>
+          <w:sz w:val="24"/>
+          <w:szCs w:val="24"/>
+        </w:rPr>
+        <w:t>Telegram</w:t>
+      </w:r>
+      <w:proofErr w:type="spellEnd"/>
+      <w:r>
+        <w:rPr>
+          <w:rFonts w:ascii="Arial" w:hAnsi="Arial" w:cs="Arial"/>
+          <w:sz w:val="24"/>
+          <w:szCs w:val="24"/>
+        </w:rPr>
+        <w:t>”, para alertar os outros usuários “Administrador”, “</w:t>
+      </w:r>
+      <w:r>
+        <w:rPr>
+          <w:rFonts w:ascii="Arial" w:hAnsi="Arial" w:cs="Arial"/>
+          <w:sz w:val="24"/>
+          <w:szCs w:val="24"/>
+        </w:rPr>
+        <w:t>Porteiro</w:t>
+      </w:r>
+      <w:r>
+        <w:rPr>
+          <w:rFonts w:ascii="Arial" w:hAnsi="Arial" w:cs="Arial"/>
+          <w:sz w:val="24"/>
+          <w:szCs w:val="24"/>
+        </w:rPr>
+        <w:t>” e</w:t>
+      </w:r>
+      <w:r>
+        <w:rPr>
+          <w:rFonts w:ascii="Arial" w:hAnsi="Arial" w:cs="Arial"/>
+          <w:sz w:val="24"/>
+          <w:szCs w:val="24"/>
+        </w:rPr>
+        <w:t xml:space="preserve"> “Ronda” que há um veículo dentro do condomínio que ultrapassou o limite de tempo no estacionamento. O ator “Síndico” </w:t>
+      </w:r>
+      <w:r>
+        <w:rPr>
+          <w:rFonts w:ascii="Arial" w:hAnsi="Arial" w:cs="Arial"/>
+          <w:sz w:val="24"/>
+          <w:szCs w:val="24"/>
+        </w:rPr>
+        <w:t>apenas pode “Visualizar veículos do seu bloco”, sem poder ver para qual apartamento o visitante do veículo foi. Já o ator “Ronda” pode “Atualizar dados de veículos” que eventualmente foram cadas</w:t>
+      </w:r>
+      <w:r>
+        <w:rPr>
+          <w:rFonts w:ascii="Arial" w:hAnsi="Arial" w:cs="Arial"/>
+          <w:sz w:val="24"/>
+          <w:szCs w:val="24"/>
+        </w:rPr>
+        <w:t>trados errados ou não cadastrados pelo “Porteiro”. Além de “Cadastrar veículos”, o “Porteiro” pode “Atualizar dados quando veículo sair”, alterando o status dele para fora do cond</w:t>
+      </w:r>
+      <w:r>
+        <w:rPr>
+          <w:rFonts w:ascii="Arial" w:hAnsi="Arial" w:cs="Arial"/>
+          <w:sz w:val="24"/>
+          <w:szCs w:val="24"/>
+        </w:rPr>
+        <w:t>omínio, “Reportar um veículo visitante” caso ocorra algum problema</w:t>
+      </w:r>
+      <w:r>
+        <w:rPr>
+          <w:rFonts w:ascii="Arial" w:hAnsi="Arial" w:cs="Arial"/>
+          <w:sz w:val="24"/>
+          <w:szCs w:val="24"/>
+        </w:rPr>
+        <w:t xml:space="preserve"> ou “Estender tempo de permanência de um veículo” se o visitante necessite de ficar por mais tempo. O “Administrador” possui permissão para “Cada</w:t>
+      </w:r>
+      <w:r>
+        <w:rPr>
+          <w:rFonts w:ascii="Arial" w:hAnsi="Arial" w:cs="Arial"/>
+          <w:sz w:val="24"/>
+          <w:szCs w:val="24"/>
+        </w:rPr>
+        <w:t>strar usuário” de qualquer tipo, de menos “</w:t>
+      </w:r>
+      <w:proofErr w:type="spellStart"/>
+      <w:r>
+        <w:rPr>
+          <w:rFonts w:ascii="Arial" w:hAnsi="Arial" w:cs="Arial"/>
+          <w:sz w:val="24"/>
+          <w:szCs w:val="24"/>
+        </w:rPr>
+        <w:t>SistemaOperacional</w:t>
+      </w:r>
+      <w:proofErr w:type="spellEnd"/>
+      <w:r>
+        <w:rPr>
+          <w:rFonts w:ascii="Arial" w:hAnsi="Arial" w:cs="Arial"/>
+          <w:sz w:val="24"/>
+          <w:szCs w:val="24"/>
+        </w:rPr>
+        <w:t xml:space="preserve">”, </w:t>
+      </w:r>
+      <w:r>
+        <w:rPr>
+          <w:rFonts w:ascii="Arial" w:hAnsi="Arial" w:cs="Arial"/>
+          <w:sz w:val="24"/>
+          <w:szCs w:val="24"/>
+        </w:rPr>
+        <w:t>“Cadastrar tipos de visitantes” com o tempo limite para cada tipo, “Cadastrar portarias” do condomínio, e por fim, “Visualizar o Relatório” com os gráficos de desempenh</w:t>
+      </w:r>
+      <w:r>
+        <w:rPr>
+          <w:rFonts w:ascii="Arial" w:hAnsi="Arial" w:cs="Arial"/>
+          <w:sz w:val="24"/>
+          <w:szCs w:val="24"/>
+        </w:rPr>
+        <w:t>o e estatísticas do sistema.</w:t>
+      </w:r>
+      <w:r>
+        <w:rPr>
+          <w:rFonts w:ascii="Arial" w:hAnsi="Arial" w:cs="Arial"/>
+          <w:sz w:val="24"/>
+          <w:szCs w:val="24"/>
+        </w:rPr>
+        <w:t xml:space="preserve"> Ademais, todos os atores, de menos “</w:t>
+      </w:r>
+      <w:proofErr w:type="spellStart"/>
+      <w:r>
+        <w:rPr>
+          <w:rFonts w:ascii="Arial" w:hAnsi="Arial" w:cs="Arial"/>
+          <w:sz w:val="24"/>
+          <w:szCs w:val="24"/>
+        </w:rPr>
+        <w:t>SistemaOperacional</w:t>
+      </w:r>
+      <w:proofErr w:type="spellEnd"/>
+      <w:r>
+        <w:rPr>
+          <w:rFonts w:ascii="Arial" w:hAnsi="Arial" w:cs="Arial"/>
+          <w:sz w:val="24"/>
+          <w:szCs w:val="24"/>
+        </w:rPr>
+        <w:t>”</w:t>
+      </w:r>
+      <w:r>
+        <w:rPr>
+          <w:rFonts w:ascii="Arial" w:hAnsi="Arial" w:cs="Arial"/>
+          <w:sz w:val="24"/>
+          <w:szCs w:val="24"/>
+        </w:rPr>
+        <w:t>, podem “Selecionar a portaria” que irão utilizar, “Fazer login” no sistema e “Consultar a lista de veículos”.</w:t>
+      </w:r>
     </w:p>
     <w:p>
       <w:pPr>
         <w:pStyle w:val="ListParagraph"/>
-        <w:ind w:left="360"/>
-        <w:jc w:val="center"/>
-        <w:rPr>
-          <w:rFonts w:ascii="Arial" w:hAnsi="Arial" w:cs="Arial"/>
-          <w:sz w:val="18"/>
-          <w:szCs w:val="18"/>
-        </w:rPr>
-      </w:pPr>
-    </w:p>
-    <w:p>
-      <w:pPr>
-        <w:pStyle w:val="ListParagraph"/>
-        <w:ind w:left="360"/>
-        <w:jc w:val="center"/>
-        <w:rPr>
-          <w:rFonts w:ascii="Arial" w:hAnsi="Arial" w:cs="Arial"/>
-          <w:sz w:val="18"/>
-          <w:szCs w:val="18"/>
+        <w:bidi w:val="0"/>
+        <w:ind w:left="0"/>
+        <w:jc w:val="both"/>
+        <w:rPr>
+          <w:rFonts w:ascii="Arial" w:hAnsi="Arial" w:cs="Arial"/>
+          <w:sz w:val="24"/>
+          <w:szCs w:val="24"/>
         </w:rPr>
       </w:pPr>
     </w:p>
@@ -4151,7 +4829,7 @@
       </w:pPr>
       <w:r>
         <w:drawing>
-          <wp:inline wp14:editId="4B95F3BA" wp14:anchorId="5F8DF740">
+          <wp:inline wp14:editId="442CCD36" wp14:anchorId="5F8DF740">
             <wp:extent cx="4362450" cy="4572000"/>
             <wp:effectExtent l="0" t="0" r="0" b="0"/>
             <wp:docPr id="1543383721" name="" title=""/>
@@ -4166,10 +4844,10 @@
                     <pic:cNvPicPr/>
                   </pic:nvPicPr>
                   <pic:blipFill>
-                    <a:blip r:embed="Ra1f4c278c5ed43e7">
-                      <a:extLst>
+                    <a:blip r:embed="R2a630faad7f745f2">
+                      <a:extLst xmlns:a="http://schemas.openxmlformats.org/drawingml/2006/main">
                         <a:ext xmlns:a="http://schemas.openxmlformats.org/drawingml/2006/main" uri="{28A0092B-C50C-407E-A947-70E740481C1C}">
-                          <a14:useLocalDpi val="0"/>
+                          <a14:useLocalDpi xmlns:a14="http://schemas.microsoft.com/office/drawing/2010/main" val="0"/>
                         </a:ext>
                       </a:extLst>
                     </a:blip>
@@ -4178,7 +4856,7 @@
                     </a:stretch>
                   </pic:blipFill>
                   <pic:spPr>
-                    <a:xfrm>
+                    <a:xfrm rot="0" flipH="0" flipV="0">
                       <a:off x="0" y="0"/>
                       <a:ext cx="4362450" cy="4572000"/>
                     </a:xfrm>
@@ -4218,7 +4896,7 @@
           <w:sz w:val="18"/>
           <w:szCs w:val="18"/>
         </w:rPr>
-        <w:t xml:space="preserve">10 </w:t>
+        <w:t xml:space="preserve">8 </w:t>
       </w:r>
       <w:r>
         <w:rPr>
@@ -4232,7 +4910,9 @@
     <w:p>
       <w:pPr>
         <w:pStyle w:val="Normal"/>
-        <w:ind w:left="360"/>
+        <w:bidi w:val="0"/>
+        <w:spacing w:before="0" w:beforeAutospacing="off" w:after="160" w:afterAutospacing="off" w:line="259" w:lineRule="auto"/>
+        <w:ind w:left="360" w:right="0"/>
         <w:jc w:val="both"/>
         <w:rPr>
           <w:rFonts w:ascii="Arial" w:hAnsi="Arial" w:cs="Arial"/>
@@ -4240,35 +4920,1224 @@
           <w:szCs w:val="24"/>
         </w:rPr>
       </w:pPr>
+      <w:r>
+        <w:rPr>
+          <w:rFonts w:ascii="Arial" w:hAnsi="Arial" w:cs="Arial"/>
+          <w:sz w:val="24"/>
+          <w:szCs w:val="24"/>
+        </w:rPr>
+        <w:t xml:space="preserve">A imagem 8 representa a visão </w:t>
+      </w:r>
+      <w:r>
+        <w:rPr>
+          <w:rFonts w:ascii="Arial" w:hAnsi="Arial" w:cs="Arial"/>
+          <w:sz w:val="24"/>
+          <w:szCs w:val="24"/>
+        </w:rPr>
+        <w:t>d</w:t>
+      </w:r>
+      <w:r>
+        <w:rPr>
+          <w:rFonts w:ascii="Arial" w:hAnsi="Arial" w:cs="Arial"/>
+          <w:sz w:val="24"/>
+          <w:szCs w:val="24"/>
+        </w:rPr>
+        <w:t>o sis</w:t>
+      </w:r>
+      <w:r>
+        <w:rPr>
+          <w:rFonts w:ascii="Arial" w:hAnsi="Arial" w:cs="Arial"/>
+          <w:sz w:val="24"/>
+          <w:szCs w:val="24"/>
+        </w:rPr>
+        <w:t>t</w:t>
+      </w:r>
+      <w:r>
+        <w:rPr>
+          <w:rFonts w:ascii="Arial" w:hAnsi="Arial" w:cs="Arial"/>
+          <w:sz w:val="24"/>
+          <w:szCs w:val="24"/>
+        </w:rPr>
+        <w:t>e</w:t>
+      </w:r>
+      <w:r>
+        <w:rPr>
+          <w:rFonts w:ascii="Arial" w:hAnsi="Arial" w:cs="Arial"/>
+          <w:sz w:val="24"/>
+          <w:szCs w:val="24"/>
+        </w:rPr>
+        <w:t>m</w:t>
+      </w:r>
+      <w:r>
+        <w:rPr>
+          <w:rFonts w:ascii="Arial" w:hAnsi="Arial" w:cs="Arial"/>
+          <w:sz w:val="24"/>
+          <w:szCs w:val="24"/>
+        </w:rPr>
+        <w:t>a</w:t>
+      </w:r>
+      <w:r>
+        <w:rPr>
+          <w:rFonts w:ascii="Arial" w:hAnsi="Arial" w:cs="Arial"/>
+          <w:sz w:val="24"/>
+          <w:szCs w:val="24"/>
+        </w:rPr>
+        <w:t xml:space="preserve"> </w:t>
+      </w:r>
+      <w:r>
+        <w:rPr>
+          <w:rFonts w:ascii="Arial" w:hAnsi="Arial" w:cs="Arial"/>
+          <w:sz w:val="24"/>
+          <w:szCs w:val="24"/>
+        </w:rPr>
+        <w:t>p</w:t>
+      </w:r>
+      <w:r>
+        <w:rPr>
+          <w:rFonts w:ascii="Arial" w:hAnsi="Arial" w:cs="Arial"/>
+          <w:sz w:val="24"/>
+          <w:szCs w:val="24"/>
+        </w:rPr>
+        <w:t>o</w:t>
+      </w:r>
+      <w:r>
+        <w:rPr>
+          <w:rFonts w:ascii="Arial" w:hAnsi="Arial" w:cs="Arial"/>
+          <w:sz w:val="24"/>
+          <w:szCs w:val="24"/>
+        </w:rPr>
+        <w:t>r</w:t>
+      </w:r>
+      <w:r>
+        <w:rPr>
+          <w:rFonts w:ascii="Arial" w:hAnsi="Arial" w:cs="Arial"/>
+          <w:sz w:val="24"/>
+          <w:szCs w:val="24"/>
+        </w:rPr>
+        <w:t xml:space="preserve"> </w:t>
+      </w:r>
+      <w:r>
+        <w:rPr>
+          <w:rFonts w:ascii="Arial" w:hAnsi="Arial" w:cs="Arial"/>
+          <w:sz w:val="24"/>
+          <w:szCs w:val="24"/>
+        </w:rPr>
+        <w:t>m</w:t>
+      </w:r>
+      <w:r>
+        <w:rPr>
+          <w:rFonts w:ascii="Arial" w:hAnsi="Arial" w:cs="Arial"/>
+          <w:sz w:val="24"/>
+          <w:szCs w:val="24"/>
+        </w:rPr>
+        <w:t>e</w:t>
+      </w:r>
+      <w:r>
+        <w:rPr>
+          <w:rFonts w:ascii="Arial" w:hAnsi="Arial" w:cs="Arial"/>
+          <w:sz w:val="24"/>
+          <w:szCs w:val="24"/>
+        </w:rPr>
+        <w:t>i</w:t>
+      </w:r>
+      <w:r>
+        <w:rPr>
+          <w:rFonts w:ascii="Arial" w:hAnsi="Arial" w:cs="Arial"/>
+          <w:sz w:val="24"/>
+          <w:szCs w:val="24"/>
+        </w:rPr>
+        <w:t>o</w:t>
+      </w:r>
+      <w:r>
+        <w:rPr>
+          <w:rFonts w:ascii="Arial" w:hAnsi="Arial" w:cs="Arial"/>
+          <w:sz w:val="24"/>
+          <w:szCs w:val="24"/>
+        </w:rPr>
+        <w:t xml:space="preserve"> </w:t>
+      </w:r>
+      <w:r>
+        <w:rPr>
+          <w:rFonts w:ascii="Arial" w:hAnsi="Arial" w:cs="Arial"/>
+          <w:sz w:val="24"/>
+          <w:szCs w:val="24"/>
+        </w:rPr>
+        <w:t>d</w:t>
+      </w:r>
+      <w:r>
+        <w:rPr>
+          <w:rFonts w:ascii="Arial" w:hAnsi="Arial" w:cs="Arial"/>
+          <w:sz w:val="24"/>
+          <w:szCs w:val="24"/>
+        </w:rPr>
+        <w:t>o diagrama de classes</w:t>
+      </w:r>
+      <w:r>
+        <w:rPr>
+          <w:rFonts w:ascii="Arial" w:hAnsi="Arial" w:cs="Arial"/>
+          <w:sz w:val="24"/>
+          <w:szCs w:val="24"/>
+        </w:rPr>
+        <w:t>,</w:t>
+      </w:r>
+      <w:r>
+        <w:rPr>
+          <w:rFonts w:ascii="Arial" w:hAnsi="Arial" w:cs="Arial"/>
+          <w:sz w:val="24"/>
+          <w:szCs w:val="24"/>
+        </w:rPr>
+        <w:t xml:space="preserve"> </w:t>
+      </w:r>
+      <w:r>
+        <w:rPr>
+          <w:rFonts w:ascii="Arial" w:hAnsi="Arial" w:cs="Arial"/>
+          <w:sz w:val="24"/>
+          <w:szCs w:val="24"/>
+        </w:rPr>
+        <w:t xml:space="preserve">separado em dois pacotes: </w:t>
+      </w:r>
+      <w:r>
+        <w:rPr>
+          <w:rFonts w:ascii="Arial" w:hAnsi="Arial" w:cs="Arial"/>
+          <w:sz w:val="24"/>
+          <w:szCs w:val="24"/>
+        </w:rPr>
+        <w:t>“</w:t>
+      </w:r>
+      <w:proofErr w:type="spellStart"/>
+      <w:r>
+        <w:rPr>
+          <w:rFonts w:ascii="Arial" w:hAnsi="Arial" w:cs="Arial"/>
+          <w:sz w:val="24"/>
+          <w:szCs w:val="24"/>
+        </w:rPr>
+        <w:t>co</w:t>
+      </w:r>
+      <w:r>
+        <w:rPr>
+          <w:rFonts w:ascii="Arial" w:hAnsi="Arial" w:cs="Arial"/>
+          <w:sz w:val="24"/>
+          <w:szCs w:val="24"/>
+        </w:rPr>
+        <w:t>n</w:t>
+      </w:r>
+      <w:r>
+        <w:rPr>
+          <w:rFonts w:ascii="Arial" w:hAnsi="Arial" w:cs="Arial"/>
+          <w:sz w:val="24"/>
+          <w:szCs w:val="24"/>
+        </w:rPr>
+        <w:t>t</w:t>
+      </w:r>
+      <w:r>
+        <w:rPr>
+          <w:rFonts w:ascii="Arial" w:hAnsi="Arial" w:cs="Arial"/>
+          <w:sz w:val="24"/>
+          <w:szCs w:val="24"/>
+        </w:rPr>
+        <w:t>r</w:t>
+      </w:r>
+      <w:r>
+        <w:rPr>
+          <w:rFonts w:ascii="Arial" w:hAnsi="Arial" w:cs="Arial"/>
+          <w:sz w:val="24"/>
+          <w:szCs w:val="24"/>
+        </w:rPr>
+        <w:t>oller_vehcile</w:t>
+      </w:r>
+      <w:proofErr w:type="spellEnd"/>
+      <w:r>
+        <w:rPr>
+          <w:rFonts w:ascii="Arial" w:hAnsi="Arial" w:cs="Arial"/>
+          <w:sz w:val="24"/>
+          <w:szCs w:val="24"/>
+        </w:rPr>
+        <w:t>”</w:t>
+      </w:r>
+      <w:r>
+        <w:rPr>
+          <w:rFonts w:ascii="Arial" w:hAnsi="Arial" w:cs="Arial"/>
+          <w:sz w:val="24"/>
+          <w:szCs w:val="24"/>
+        </w:rPr>
+        <w:t xml:space="preserve"> </w:t>
+      </w:r>
+      <w:r>
+        <w:rPr>
+          <w:rFonts w:ascii="Arial" w:hAnsi="Arial" w:cs="Arial"/>
+          <w:sz w:val="24"/>
+          <w:szCs w:val="24"/>
+        </w:rPr>
+        <w:t>q</w:t>
+      </w:r>
+      <w:r>
+        <w:rPr>
+          <w:rFonts w:ascii="Arial" w:hAnsi="Arial" w:cs="Arial"/>
+          <w:sz w:val="24"/>
+          <w:szCs w:val="24"/>
+        </w:rPr>
+        <w:t>u</w:t>
+      </w:r>
+      <w:r>
+        <w:rPr>
+          <w:rFonts w:ascii="Arial" w:hAnsi="Arial" w:cs="Arial"/>
+          <w:sz w:val="24"/>
+          <w:szCs w:val="24"/>
+        </w:rPr>
+        <w:t>e</w:t>
+      </w:r>
+      <w:r>
+        <w:rPr>
+          <w:rFonts w:ascii="Arial" w:hAnsi="Arial" w:cs="Arial"/>
+          <w:sz w:val="24"/>
+          <w:szCs w:val="24"/>
+        </w:rPr>
+        <w:t xml:space="preserve"> </w:t>
+      </w:r>
+      <w:r>
+        <w:rPr>
+          <w:rFonts w:ascii="Arial" w:hAnsi="Arial" w:cs="Arial"/>
+          <w:sz w:val="24"/>
+          <w:szCs w:val="24"/>
+        </w:rPr>
+        <w:t>p</w:t>
+      </w:r>
+      <w:r>
+        <w:rPr>
+          <w:rFonts w:ascii="Arial" w:hAnsi="Arial" w:cs="Arial"/>
+          <w:sz w:val="24"/>
+          <w:szCs w:val="24"/>
+        </w:rPr>
+        <w:t>o</w:t>
+      </w:r>
+      <w:r>
+        <w:rPr>
+          <w:rFonts w:ascii="Arial" w:hAnsi="Arial" w:cs="Arial"/>
+          <w:sz w:val="24"/>
+          <w:szCs w:val="24"/>
+        </w:rPr>
+        <w:t>s</w:t>
+      </w:r>
+      <w:r>
+        <w:rPr>
+          <w:rFonts w:ascii="Arial" w:hAnsi="Arial" w:cs="Arial"/>
+          <w:sz w:val="24"/>
+          <w:szCs w:val="24"/>
+        </w:rPr>
+        <w:t>s</w:t>
+      </w:r>
+      <w:r>
+        <w:rPr>
+          <w:rFonts w:ascii="Arial" w:hAnsi="Arial" w:cs="Arial"/>
+          <w:sz w:val="24"/>
+          <w:szCs w:val="24"/>
+        </w:rPr>
+        <w:t>u</w:t>
+      </w:r>
+      <w:r>
+        <w:rPr>
+          <w:rFonts w:ascii="Arial" w:hAnsi="Arial" w:cs="Arial"/>
+          <w:sz w:val="24"/>
+          <w:szCs w:val="24"/>
+        </w:rPr>
+        <w:t xml:space="preserve">í a </w:t>
+      </w:r>
+      <w:r>
+        <w:rPr>
+          <w:rFonts w:ascii="Arial" w:hAnsi="Arial" w:cs="Arial"/>
+          <w:sz w:val="24"/>
+          <w:szCs w:val="24"/>
+        </w:rPr>
+        <w:t xml:space="preserve">classe </w:t>
+      </w:r>
+      <w:r>
+        <w:rPr>
+          <w:rFonts w:ascii="Arial" w:hAnsi="Arial" w:cs="Arial"/>
+          <w:sz w:val="24"/>
+          <w:szCs w:val="24"/>
+        </w:rPr>
+        <w:t>“</w:t>
+      </w:r>
+      <w:proofErr w:type="spellStart"/>
+      <w:r>
+        <w:rPr>
+          <w:rFonts w:ascii="Arial" w:hAnsi="Arial" w:cs="Arial"/>
+          <w:sz w:val="24"/>
+          <w:szCs w:val="24"/>
+        </w:rPr>
+        <w:t>Dela</w:t>
+      </w:r>
+      <w:r>
+        <w:rPr>
+          <w:rFonts w:ascii="Arial" w:hAnsi="Arial" w:cs="Arial"/>
+          <w:sz w:val="24"/>
+          <w:szCs w:val="24"/>
+        </w:rPr>
+        <w:t>y</w:t>
+      </w:r>
+      <w:proofErr w:type="spellEnd"/>
+      <w:r>
+        <w:rPr>
+          <w:rFonts w:ascii="Arial" w:hAnsi="Arial" w:cs="Arial"/>
+          <w:sz w:val="24"/>
+          <w:szCs w:val="24"/>
+        </w:rPr>
+        <w:t>”</w:t>
+      </w:r>
+      <w:r>
+        <w:rPr>
+          <w:rFonts w:ascii="Arial" w:hAnsi="Arial" w:cs="Arial"/>
+          <w:sz w:val="24"/>
+          <w:szCs w:val="24"/>
+        </w:rPr>
+        <w:t xml:space="preserve"> </w:t>
+      </w:r>
+      <w:r>
+        <w:rPr>
+          <w:rFonts w:ascii="Arial" w:hAnsi="Arial" w:cs="Arial"/>
+          <w:sz w:val="24"/>
+          <w:szCs w:val="24"/>
+        </w:rPr>
+        <w:t>r</w:t>
+      </w:r>
+      <w:r>
+        <w:rPr>
+          <w:rFonts w:ascii="Arial" w:hAnsi="Arial" w:cs="Arial"/>
+          <w:sz w:val="24"/>
+          <w:szCs w:val="24"/>
+        </w:rPr>
+        <w:t>epresentando</w:t>
+      </w:r>
+      <w:r>
+        <w:rPr>
+          <w:rFonts w:ascii="Arial" w:hAnsi="Arial" w:cs="Arial"/>
+          <w:sz w:val="24"/>
+          <w:szCs w:val="24"/>
+        </w:rPr>
+        <w:t xml:space="preserve"> os adiamentos de tempos para cada veículo de um visitante que necessitou de ficar por mais tempo dentro do condomínio;</w:t>
+      </w:r>
+      <w:r>
+        <w:rPr>
+          <w:rFonts w:ascii="Arial" w:hAnsi="Arial" w:cs="Arial"/>
+          <w:sz w:val="24"/>
+          <w:szCs w:val="24"/>
+        </w:rPr>
+        <w:t xml:space="preserve"> t</w:t>
+      </w:r>
+      <w:r>
+        <w:rPr>
+          <w:rFonts w:ascii="Arial" w:hAnsi="Arial" w:cs="Arial"/>
+          <w:sz w:val="24"/>
+          <w:szCs w:val="24"/>
+        </w:rPr>
+        <w:t>ambém possui a classe “</w:t>
+      </w:r>
+      <w:proofErr w:type="spellStart"/>
+      <w:r>
+        <w:rPr>
+          <w:rFonts w:ascii="Arial" w:hAnsi="Arial" w:cs="Arial"/>
+          <w:sz w:val="24"/>
+          <w:szCs w:val="24"/>
+        </w:rPr>
+        <w:t>Complain</w:t>
+      </w:r>
+      <w:proofErr w:type="spellEnd"/>
+      <w:r>
+        <w:rPr>
+          <w:rFonts w:ascii="Arial" w:hAnsi="Arial" w:cs="Arial"/>
+          <w:sz w:val="24"/>
+          <w:szCs w:val="24"/>
+        </w:rPr>
+        <w:t xml:space="preserve">” </w:t>
+      </w:r>
+      <w:r>
+        <w:rPr>
+          <w:rFonts w:ascii="Arial" w:hAnsi="Arial" w:cs="Arial"/>
+          <w:sz w:val="24"/>
+          <w:szCs w:val="24"/>
+        </w:rPr>
+        <w:t>onde é g</w:t>
+      </w:r>
+      <w:r>
+        <w:rPr>
+          <w:rFonts w:ascii="Arial" w:hAnsi="Arial" w:cs="Arial"/>
+          <w:sz w:val="24"/>
+          <w:szCs w:val="24"/>
+        </w:rPr>
+        <w:t xml:space="preserve">uarda as denúncias efetuadas por porteiros para </w:t>
+      </w:r>
+      <w:r>
+        <w:rPr>
+          <w:rFonts w:ascii="Arial" w:hAnsi="Arial" w:cs="Arial"/>
+          <w:sz w:val="24"/>
+          <w:szCs w:val="24"/>
+        </w:rPr>
+        <w:t>v</w:t>
+      </w:r>
+      <w:r>
+        <w:rPr>
+          <w:rFonts w:ascii="Arial" w:hAnsi="Arial" w:cs="Arial"/>
+          <w:sz w:val="24"/>
+          <w:szCs w:val="24"/>
+        </w:rPr>
+        <w:t>e</w:t>
+      </w:r>
+      <w:r>
+        <w:rPr>
+          <w:rFonts w:ascii="Arial" w:hAnsi="Arial" w:cs="Arial"/>
+          <w:sz w:val="24"/>
+          <w:szCs w:val="24"/>
+        </w:rPr>
+        <w:t>í</w:t>
+      </w:r>
+      <w:r>
+        <w:rPr>
+          <w:rFonts w:ascii="Arial" w:hAnsi="Arial" w:cs="Arial"/>
+          <w:sz w:val="24"/>
+          <w:szCs w:val="24"/>
+        </w:rPr>
+        <w:t>c</w:t>
+      </w:r>
+      <w:r>
+        <w:rPr>
+          <w:rFonts w:ascii="Arial" w:hAnsi="Arial" w:cs="Arial"/>
+          <w:sz w:val="24"/>
+          <w:szCs w:val="24"/>
+        </w:rPr>
+        <w:t>u</w:t>
+      </w:r>
+      <w:r>
+        <w:rPr>
+          <w:rFonts w:ascii="Arial" w:hAnsi="Arial" w:cs="Arial"/>
+          <w:sz w:val="24"/>
+          <w:szCs w:val="24"/>
+        </w:rPr>
+        <w:t>l</w:t>
+      </w:r>
+      <w:r>
+        <w:rPr>
+          <w:rFonts w:ascii="Arial" w:hAnsi="Arial" w:cs="Arial"/>
+          <w:sz w:val="24"/>
+          <w:szCs w:val="24"/>
+        </w:rPr>
+        <w:t>o</w:t>
+      </w:r>
+      <w:r>
+        <w:rPr>
+          <w:rFonts w:ascii="Arial" w:hAnsi="Arial" w:cs="Arial"/>
+          <w:sz w:val="24"/>
+          <w:szCs w:val="24"/>
+        </w:rPr>
+        <w:t>s</w:t>
+      </w:r>
+      <w:r>
+        <w:rPr>
+          <w:rFonts w:ascii="Arial" w:hAnsi="Arial" w:cs="Arial"/>
+          <w:sz w:val="24"/>
+          <w:szCs w:val="24"/>
+        </w:rPr>
+        <w:t xml:space="preserve"> </w:t>
+      </w:r>
+      <w:r>
+        <w:rPr>
+          <w:rFonts w:ascii="Arial" w:hAnsi="Arial" w:cs="Arial"/>
+          <w:sz w:val="24"/>
+          <w:szCs w:val="24"/>
+        </w:rPr>
+        <w:t>qu</w:t>
+      </w:r>
+      <w:r>
+        <w:rPr>
+          <w:rFonts w:ascii="Arial" w:hAnsi="Arial" w:cs="Arial"/>
+          <w:sz w:val="24"/>
+          <w:szCs w:val="24"/>
+        </w:rPr>
+        <w:t>e</w:t>
+      </w:r>
+      <w:r>
+        <w:rPr>
+          <w:rFonts w:ascii="Arial" w:hAnsi="Arial" w:cs="Arial"/>
+          <w:sz w:val="24"/>
+          <w:szCs w:val="24"/>
+        </w:rPr>
+        <w:t xml:space="preserve"> </w:t>
+      </w:r>
+      <w:r>
+        <w:rPr>
+          <w:rFonts w:ascii="Arial" w:hAnsi="Arial" w:cs="Arial"/>
+          <w:sz w:val="24"/>
+          <w:szCs w:val="24"/>
+        </w:rPr>
+        <w:t>s</w:t>
+      </w:r>
+      <w:r>
+        <w:rPr>
+          <w:rFonts w:ascii="Arial" w:hAnsi="Arial" w:cs="Arial"/>
+          <w:sz w:val="24"/>
+          <w:szCs w:val="24"/>
+        </w:rPr>
+        <w:t>e</w:t>
+      </w:r>
+      <w:r>
+        <w:rPr>
+          <w:rFonts w:ascii="Arial" w:hAnsi="Arial" w:cs="Arial"/>
+          <w:sz w:val="24"/>
+          <w:szCs w:val="24"/>
+        </w:rPr>
+        <w:t xml:space="preserve"> </w:t>
+      </w:r>
+      <w:r>
+        <w:rPr>
+          <w:rFonts w:ascii="Arial" w:hAnsi="Arial" w:cs="Arial"/>
+          <w:sz w:val="24"/>
+          <w:szCs w:val="24"/>
+        </w:rPr>
+        <w:t>c</w:t>
+      </w:r>
+      <w:r>
+        <w:rPr>
+          <w:rFonts w:ascii="Arial" w:hAnsi="Arial" w:cs="Arial"/>
+          <w:sz w:val="24"/>
+          <w:szCs w:val="24"/>
+        </w:rPr>
+        <w:t>o</w:t>
+      </w:r>
+      <w:r>
+        <w:rPr>
+          <w:rFonts w:ascii="Arial" w:hAnsi="Arial" w:cs="Arial"/>
+          <w:sz w:val="24"/>
+          <w:szCs w:val="24"/>
+        </w:rPr>
+        <w:t>m</w:t>
+      </w:r>
+      <w:r>
+        <w:rPr>
+          <w:rFonts w:ascii="Arial" w:hAnsi="Arial" w:cs="Arial"/>
+          <w:sz w:val="24"/>
+          <w:szCs w:val="24"/>
+        </w:rPr>
+        <w:t>p</w:t>
+      </w:r>
+      <w:r>
+        <w:rPr>
+          <w:rFonts w:ascii="Arial" w:hAnsi="Arial" w:cs="Arial"/>
+          <w:sz w:val="24"/>
+          <w:szCs w:val="24"/>
+        </w:rPr>
+        <w:t>o</w:t>
+      </w:r>
+      <w:r>
+        <w:rPr>
+          <w:rFonts w:ascii="Arial" w:hAnsi="Arial" w:cs="Arial"/>
+          <w:sz w:val="24"/>
+          <w:szCs w:val="24"/>
+        </w:rPr>
+        <w:t>r</w:t>
+      </w:r>
+      <w:r>
+        <w:rPr>
+          <w:rFonts w:ascii="Arial" w:hAnsi="Arial" w:cs="Arial"/>
+          <w:sz w:val="24"/>
+          <w:szCs w:val="24"/>
+        </w:rPr>
+        <w:t>t</w:t>
+      </w:r>
+      <w:r>
+        <w:rPr>
+          <w:rFonts w:ascii="Arial" w:hAnsi="Arial" w:cs="Arial"/>
+          <w:sz w:val="24"/>
+          <w:szCs w:val="24"/>
+        </w:rPr>
+        <w:t>a</w:t>
+      </w:r>
+      <w:r>
+        <w:rPr>
+          <w:rFonts w:ascii="Arial" w:hAnsi="Arial" w:cs="Arial"/>
+          <w:sz w:val="24"/>
+          <w:szCs w:val="24"/>
+        </w:rPr>
+        <w:t>r</w:t>
+      </w:r>
+      <w:r>
+        <w:rPr>
+          <w:rFonts w:ascii="Arial" w:hAnsi="Arial" w:cs="Arial"/>
+          <w:sz w:val="24"/>
+          <w:szCs w:val="24"/>
+        </w:rPr>
+        <w:t>a</w:t>
+      </w:r>
+      <w:r>
+        <w:rPr>
+          <w:rFonts w:ascii="Arial" w:hAnsi="Arial" w:cs="Arial"/>
+          <w:sz w:val="24"/>
+          <w:szCs w:val="24"/>
+        </w:rPr>
+        <w:t>m</w:t>
+      </w:r>
+      <w:r>
+        <w:rPr>
+          <w:rFonts w:ascii="Arial" w:hAnsi="Arial" w:cs="Arial"/>
+          <w:sz w:val="24"/>
+          <w:szCs w:val="24"/>
+        </w:rPr>
+        <w:t xml:space="preserve"> m</w:t>
+      </w:r>
+      <w:r>
+        <w:rPr>
+          <w:rFonts w:ascii="Arial" w:hAnsi="Arial" w:cs="Arial"/>
+          <w:sz w:val="24"/>
+          <w:szCs w:val="24"/>
+        </w:rPr>
+        <w:t>a</w:t>
+      </w:r>
+      <w:r>
+        <w:rPr>
+          <w:rFonts w:ascii="Arial" w:hAnsi="Arial" w:cs="Arial"/>
+          <w:sz w:val="24"/>
+          <w:szCs w:val="24"/>
+        </w:rPr>
+        <w:t>u</w:t>
+      </w:r>
+      <w:r>
+        <w:rPr>
+          <w:rFonts w:ascii="Arial" w:hAnsi="Arial" w:cs="Arial"/>
+          <w:sz w:val="24"/>
+          <w:szCs w:val="24"/>
+        </w:rPr>
+        <w:t xml:space="preserve"> </w:t>
+      </w:r>
+      <w:r>
+        <w:rPr>
+          <w:rFonts w:ascii="Arial" w:hAnsi="Arial" w:cs="Arial"/>
+          <w:sz w:val="24"/>
+          <w:szCs w:val="24"/>
+        </w:rPr>
+        <w:t>d</w:t>
+      </w:r>
+      <w:r>
+        <w:rPr>
+          <w:rFonts w:ascii="Arial" w:hAnsi="Arial" w:cs="Arial"/>
+          <w:sz w:val="24"/>
+          <w:szCs w:val="24"/>
+        </w:rPr>
+        <w:t>e</w:t>
+      </w:r>
+      <w:r>
+        <w:rPr>
+          <w:rFonts w:ascii="Arial" w:hAnsi="Arial" w:cs="Arial"/>
+          <w:sz w:val="24"/>
+          <w:szCs w:val="24"/>
+        </w:rPr>
+        <w:t>n</w:t>
+      </w:r>
+      <w:r>
+        <w:rPr>
+          <w:rFonts w:ascii="Arial" w:hAnsi="Arial" w:cs="Arial"/>
+          <w:sz w:val="24"/>
+          <w:szCs w:val="24"/>
+        </w:rPr>
+        <w:t>t</w:t>
+      </w:r>
+      <w:r>
+        <w:rPr>
+          <w:rFonts w:ascii="Arial" w:hAnsi="Arial" w:cs="Arial"/>
+          <w:sz w:val="24"/>
+          <w:szCs w:val="24"/>
+        </w:rPr>
+        <w:t>r</w:t>
+      </w:r>
+      <w:r>
+        <w:rPr>
+          <w:rFonts w:ascii="Arial" w:hAnsi="Arial" w:cs="Arial"/>
+          <w:sz w:val="24"/>
+          <w:szCs w:val="24"/>
+        </w:rPr>
+        <w:t>o</w:t>
+      </w:r>
+      <w:r>
+        <w:rPr>
+          <w:rFonts w:ascii="Arial" w:hAnsi="Arial" w:cs="Arial"/>
+          <w:sz w:val="24"/>
+          <w:szCs w:val="24"/>
+        </w:rPr>
+        <w:t xml:space="preserve"> d</w:t>
+      </w:r>
+      <w:r>
+        <w:rPr>
+          <w:rFonts w:ascii="Arial" w:hAnsi="Arial" w:cs="Arial"/>
+          <w:sz w:val="24"/>
+          <w:szCs w:val="24"/>
+        </w:rPr>
+        <w:t>o</w:t>
+      </w:r>
+      <w:r>
+        <w:rPr>
+          <w:rFonts w:ascii="Arial" w:hAnsi="Arial" w:cs="Arial"/>
+          <w:sz w:val="24"/>
+          <w:szCs w:val="24"/>
+        </w:rPr>
+        <w:t xml:space="preserve"> </w:t>
+      </w:r>
+      <w:r>
+        <w:rPr>
+          <w:rFonts w:ascii="Arial" w:hAnsi="Arial" w:cs="Arial"/>
+          <w:sz w:val="24"/>
+          <w:szCs w:val="24"/>
+        </w:rPr>
+        <w:t>c</w:t>
+      </w:r>
+      <w:r>
+        <w:rPr>
+          <w:rFonts w:ascii="Arial" w:hAnsi="Arial" w:cs="Arial"/>
+          <w:sz w:val="24"/>
+          <w:szCs w:val="24"/>
+        </w:rPr>
+        <w:t>o</w:t>
+      </w:r>
+      <w:r>
+        <w:rPr>
+          <w:rFonts w:ascii="Arial" w:hAnsi="Arial" w:cs="Arial"/>
+          <w:sz w:val="24"/>
+          <w:szCs w:val="24"/>
+        </w:rPr>
+        <w:t>n</w:t>
+      </w:r>
+      <w:r>
+        <w:rPr>
+          <w:rFonts w:ascii="Arial" w:hAnsi="Arial" w:cs="Arial"/>
+          <w:sz w:val="24"/>
+          <w:szCs w:val="24"/>
+        </w:rPr>
+        <w:t>do</w:t>
+      </w:r>
+      <w:r>
+        <w:rPr>
+          <w:rFonts w:ascii="Arial" w:hAnsi="Arial" w:cs="Arial"/>
+          <w:sz w:val="24"/>
+          <w:szCs w:val="24"/>
+        </w:rPr>
+        <w:t>mínio</w:t>
+      </w:r>
+      <w:r>
+        <w:rPr>
+          <w:rFonts w:ascii="Arial" w:hAnsi="Arial" w:cs="Arial"/>
+          <w:sz w:val="24"/>
+          <w:szCs w:val="24"/>
+        </w:rPr>
+        <w:t>;</w:t>
+      </w:r>
+      <w:r>
+        <w:rPr>
+          <w:rFonts w:ascii="Arial" w:hAnsi="Arial" w:cs="Arial"/>
+          <w:sz w:val="24"/>
+          <w:szCs w:val="24"/>
+        </w:rPr>
+        <w:t xml:space="preserve"> </w:t>
+      </w:r>
+      <w:r>
+        <w:rPr>
+          <w:rFonts w:ascii="Arial" w:hAnsi="Arial" w:cs="Arial"/>
+          <w:sz w:val="24"/>
+          <w:szCs w:val="24"/>
+        </w:rPr>
+        <w:t>a</w:t>
+      </w:r>
+      <w:r>
+        <w:rPr>
+          <w:rFonts w:ascii="Arial" w:hAnsi="Arial" w:cs="Arial"/>
+          <w:sz w:val="24"/>
+          <w:szCs w:val="24"/>
+        </w:rPr>
+        <w:t>d</w:t>
+      </w:r>
+      <w:r>
+        <w:rPr>
+          <w:rFonts w:ascii="Arial" w:hAnsi="Arial" w:cs="Arial"/>
+          <w:sz w:val="24"/>
+          <w:szCs w:val="24"/>
+        </w:rPr>
+        <w:t>e</w:t>
+      </w:r>
+      <w:r>
+        <w:rPr>
+          <w:rFonts w:ascii="Arial" w:hAnsi="Arial" w:cs="Arial"/>
+          <w:sz w:val="24"/>
+          <w:szCs w:val="24"/>
+        </w:rPr>
+        <w:t xml:space="preserve">mais </w:t>
+      </w:r>
+      <w:r>
+        <w:rPr>
+          <w:rFonts w:ascii="Arial" w:hAnsi="Arial" w:cs="Arial"/>
+          <w:sz w:val="24"/>
+          <w:szCs w:val="24"/>
+        </w:rPr>
+        <w:t>h</w:t>
+      </w:r>
+      <w:r>
+        <w:rPr>
+          <w:rFonts w:ascii="Arial" w:hAnsi="Arial" w:cs="Arial"/>
+          <w:sz w:val="24"/>
+          <w:szCs w:val="24"/>
+        </w:rPr>
+        <w:t>á</w:t>
+      </w:r>
+      <w:r>
+        <w:rPr>
+          <w:rFonts w:ascii="Arial" w:hAnsi="Arial" w:cs="Arial"/>
+          <w:sz w:val="24"/>
+          <w:szCs w:val="24"/>
+        </w:rPr>
+        <w:t xml:space="preserve"> </w:t>
+      </w:r>
+      <w:r>
+        <w:rPr>
+          <w:rFonts w:ascii="Arial" w:hAnsi="Arial" w:cs="Arial"/>
+          <w:sz w:val="24"/>
+          <w:szCs w:val="24"/>
+        </w:rPr>
+        <w:t>a</w:t>
+      </w:r>
+      <w:r>
+        <w:rPr>
+          <w:rFonts w:ascii="Arial" w:hAnsi="Arial" w:cs="Arial"/>
+          <w:sz w:val="24"/>
+          <w:szCs w:val="24"/>
+        </w:rPr>
+        <w:t xml:space="preserve"> </w:t>
+      </w:r>
+      <w:r>
+        <w:rPr>
+          <w:rFonts w:ascii="Arial" w:hAnsi="Arial" w:cs="Arial"/>
+          <w:sz w:val="24"/>
+          <w:szCs w:val="24"/>
+        </w:rPr>
+        <w:t>c</w:t>
+      </w:r>
+      <w:r>
+        <w:rPr>
+          <w:rFonts w:ascii="Arial" w:hAnsi="Arial" w:cs="Arial"/>
+          <w:sz w:val="24"/>
+          <w:szCs w:val="24"/>
+        </w:rPr>
+        <w:t>l</w:t>
+      </w:r>
+      <w:r>
+        <w:rPr>
+          <w:rFonts w:ascii="Arial" w:hAnsi="Arial" w:cs="Arial"/>
+          <w:sz w:val="24"/>
+          <w:szCs w:val="24"/>
+        </w:rPr>
+        <w:t>a</w:t>
+      </w:r>
+      <w:r>
+        <w:rPr>
+          <w:rFonts w:ascii="Arial" w:hAnsi="Arial" w:cs="Arial"/>
+          <w:sz w:val="24"/>
+          <w:szCs w:val="24"/>
+        </w:rPr>
+        <w:t>s</w:t>
+      </w:r>
+      <w:r>
+        <w:rPr>
+          <w:rFonts w:ascii="Arial" w:hAnsi="Arial" w:cs="Arial"/>
+          <w:sz w:val="24"/>
+          <w:szCs w:val="24"/>
+        </w:rPr>
+        <w:t>s</w:t>
+      </w:r>
+      <w:r>
+        <w:rPr>
+          <w:rFonts w:ascii="Arial" w:hAnsi="Arial" w:cs="Arial"/>
+          <w:sz w:val="24"/>
+          <w:szCs w:val="24"/>
+        </w:rPr>
+        <w:t>e</w:t>
+      </w:r>
+      <w:r>
+        <w:rPr>
+          <w:rFonts w:ascii="Arial" w:hAnsi="Arial" w:cs="Arial"/>
+          <w:sz w:val="24"/>
+          <w:szCs w:val="24"/>
+        </w:rPr>
+        <w:t xml:space="preserve"> </w:t>
+      </w:r>
+      <w:r>
+        <w:rPr>
+          <w:rFonts w:ascii="Arial" w:hAnsi="Arial" w:cs="Arial"/>
+          <w:sz w:val="24"/>
+          <w:szCs w:val="24"/>
+        </w:rPr>
+        <w:t>"</w:t>
+      </w:r>
+      <w:proofErr w:type="spellStart"/>
+      <w:r>
+        <w:rPr>
+          <w:rFonts w:ascii="Arial" w:hAnsi="Arial" w:cs="Arial"/>
+          <w:sz w:val="24"/>
+          <w:szCs w:val="24"/>
+        </w:rPr>
+        <w:t>Vehicle</w:t>
+      </w:r>
+      <w:proofErr w:type="spellEnd"/>
+      <w:r>
+        <w:rPr>
+          <w:rFonts w:ascii="Arial" w:hAnsi="Arial" w:cs="Arial"/>
+          <w:sz w:val="24"/>
+          <w:szCs w:val="24"/>
+        </w:rPr>
+        <w:t>”</w:t>
+      </w:r>
+      <w:r>
+        <w:rPr>
+          <w:rFonts w:ascii="Arial" w:hAnsi="Arial" w:cs="Arial"/>
+          <w:sz w:val="24"/>
+          <w:szCs w:val="24"/>
+        </w:rPr>
+        <w:t xml:space="preserve"> que guar</w:t>
+      </w:r>
+      <w:r>
+        <w:rPr>
+          <w:rFonts w:ascii="Arial" w:hAnsi="Arial" w:cs="Arial"/>
+          <w:sz w:val="24"/>
+          <w:szCs w:val="24"/>
+        </w:rPr>
+        <w:t>da as informações do veículo, condutor e porteiro quem deixou entrar/sair</w:t>
+      </w:r>
+      <w:r>
+        <w:rPr>
+          <w:rFonts w:ascii="Arial" w:hAnsi="Arial" w:cs="Arial"/>
+          <w:sz w:val="24"/>
+          <w:szCs w:val="24"/>
+        </w:rPr>
+        <w:t xml:space="preserve"> </w:t>
+      </w:r>
+      <w:r>
+        <w:rPr>
+          <w:rFonts w:ascii="Arial" w:hAnsi="Arial" w:cs="Arial"/>
+          <w:sz w:val="24"/>
+          <w:szCs w:val="24"/>
+        </w:rPr>
+        <w:t>que é a classe principal do diagrama possuindo relacionamento com todas as demais classes.</w:t>
+      </w:r>
+      <w:r>
+        <w:rPr>
+          <w:rFonts w:ascii="Arial" w:hAnsi="Arial" w:cs="Arial"/>
+          <w:sz w:val="24"/>
+          <w:szCs w:val="24"/>
+        </w:rPr>
+        <w:t xml:space="preserve"> O segundo pacote é chamado </w:t>
+      </w:r>
+      <w:r>
+        <w:rPr>
+          <w:rFonts w:ascii="Arial" w:hAnsi="Arial" w:cs="Arial"/>
+          <w:sz w:val="24"/>
+          <w:szCs w:val="24"/>
+        </w:rPr>
+        <w:t>“</w:t>
+      </w:r>
+      <w:r>
+        <w:rPr>
+          <w:rFonts w:ascii="Arial" w:hAnsi="Arial" w:cs="Arial"/>
+          <w:sz w:val="24"/>
+          <w:szCs w:val="24"/>
+          <w:u w:val="single"/>
+        </w:rPr>
+        <w:t>A</w:t>
+      </w:r>
+      <w:r>
+        <w:rPr>
+          <w:rFonts w:ascii="Arial" w:hAnsi="Arial" w:cs="Arial"/>
+          <w:sz w:val="24"/>
+          <w:szCs w:val="24"/>
+          <w:u w:val="single"/>
+        </w:rPr>
+        <w:t>dministration</w:t>
+      </w:r>
+      <w:r>
+        <w:rPr>
+          <w:rFonts w:ascii="Arial" w:hAnsi="Arial" w:cs="Arial"/>
+          <w:sz w:val="24"/>
+          <w:szCs w:val="24"/>
+        </w:rPr>
+        <w:t>”</w:t>
+      </w:r>
+      <w:r>
+        <w:rPr>
+          <w:rFonts w:ascii="Arial" w:hAnsi="Arial" w:cs="Arial"/>
+          <w:sz w:val="24"/>
+          <w:szCs w:val="24"/>
+        </w:rPr>
+        <w:t>: este pacote contém as portarias</w:t>
+      </w:r>
+      <w:r>
+        <w:rPr>
+          <w:rFonts w:ascii="Arial" w:hAnsi="Arial" w:cs="Arial"/>
+          <w:sz w:val="24"/>
+          <w:szCs w:val="24"/>
+        </w:rPr>
+        <w:t xml:space="preserve"> “Gates</w:t>
+      </w:r>
+      <w:r>
+        <w:rPr>
+          <w:rFonts w:ascii="Arial" w:hAnsi="Arial" w:cs="Arial"/>
+          <w:sz w:val="24"/>
+          <w:szCs w:val="24"/>
+        </w:rPr>
+        <w:t>”</w:t>
+      </w:r>
+      <w:r>
+        <w:rPr>
+          <w:rFonts w:ascii="Arial" w:hAnsi="Arial" w:cs="Arial"/>
+          <w:sz w:val="24"/>
+          <w:szCs w:val="24"/>
+        </w:rPr>
+        <w:t>,</w:t>
+      </w:r>
+      <w:r>
+        <w:rPr>
+          <w:rFonts w:ascii="Arial" w:hAnsi="Arial" w:cs="Arial"/>
+          <w:sz w:val="24"/>
+          <w:szCs w:val="24"/>
+        </w:rPr>
+        <w:t xml:space="preserve"> os porteiros</w:t>
+      </w:r>
+      <w:r>
+        <w:rPr>
+          <w:rFonts w:ascii="Arial" w:hAnsi="Arial" w:cs="Arial"/>
+          <w:sz w:val="24"/>
+          <w:szCs w:val="24"/>
+        </w:rPr>
+        <w:t xml:space="preserve"> “</w:t>
+      </w:r>
+      <w:proofErr w:type="spellStart"/>
+      <w:r>
+        <w:rPr>
+          <w:rFonts w:ascii="Arial" w:hAnsi="Arial" w:cs="Arial"/>
+          <w:sz w:val="24"/>
+          <w:szCs w:val="24"/>
+        </w:rPr>
+        <w:t>GateKeeper</w:t>
+      </w:r>
+      <w:proofErr w:type="spellEnd"/>
+      <w:r>
+        <w:rPr>
+          <w:rFonts w:ascii="Arial" w:hAnsi="Arial" w:cs="Arial"/>
+          <w:sz w:val="24"/>
+          <w:szCs w:val="24"/>
+        </w:rPr>
+        <w:t>”</w:t>
+      </w:r>
+      <w:r>
+        <w:rPr>
+          <w:rFonts w:ascii="Arial" w:hAnsi="Arial" w:cs="Arial"/>
+          <w:sz w:val="24"/>
+          <w:szCs w:val="24"/>
+        </w:rPr>
+        <w:t xml:space="preserve"> </w:t>
+      </w:r>
+      <w:r>
+        <w:rPr>
+          <w:rFonts w:ascii="Arial" w:hAnsi="Arial" w:cs="Arial"/>
+          <w:sz w:val="24"/>
+          <w:szCs w:val="24"/>
+        </w:rPr>
+        <w:t>, as categorias dos visitantes</w:t>
+      </w:r>
+      <w:r>
+        <w:rPr>
+          <w:rFonts w:ascii="Arial" w:hAnsi="Arial" w:cs="Arial"/>
+          <w:sz w:val="24"/>
+          <w:szCs w:val="24"/>
+        </w:rPr>
+        <w:t xml:space="preserve"> “</w:t>
+      </w:r>
+      <w:proofErr w:type="spellStart"/>
+      <w:r>
+        <w:rPr>
+          <w:rFonts w:ascii="Arial" w:hAnsi="Arial" w:cs="Arial"/>
+          <w:sz w:val="24"/>
+          <w:szCs w:val="24"/>
+        </w:rPr>
+        <w:t>Visitor</w:t>
+      </w:r>
+      <w:r>
+        <w:rPr>
+          <w:rFonts w:ascii="Arial" w:hAnsi="Arial" w:cs="Arial"/>
+          <w:sz w:val="24"/>
+          <w:szCs w:val="24"/>
+        </w:rPr>
+        <w:t>_</w:t>
+      </w:r>
+      <w:r>
+        <w:rPr>
+          <w:rFonts w:ascii="Arial" w:hAnsi="Arial" w:cs="Arial"/>
+          <w:sz w:val="24"/>
+          <w:szCs w:val="24"/>
+        </w:rPr>
+        <w:t>category</w:t>
+      </w:r>
+      <w:proofErr w:type="spellEnd"/>
+      <w:r>
+        <w:rPr>
+          <w:rFonts w:ascii="Arial" w:hAnsi="Arial" w:cs="Arial"/>
+          <w:sz w:val="24"/>
+          <w:szCs w:val="24"/>
+        </w:rPr>
+        <w:t>”</w:t>
+      </w:r>
+      <w:r>
+        <w:rPr>
+          <w:rFonts w:ascii="Arial" w:hAnsi="Arial" w:cs="Arial"/>
+          <w:sz w:val="24"/>
+          <w:szCs w:val="24"/>
+        </w:rPr>
+        <w:t xml:space="preserve"> e os destinos</w:t>
+      </w:r>
+      <w:r>
+        <w:rPr>
+          <w:rFonts w:ascii="Arial" w:hAnsi="Arial" w:cs="Arial"/>
+          <w:sz w:val="24"/>
+          <w:szCs w:val="24"/>
+        </w:rPr>
+        <w:t xml:space="preserve"> “</w:t>
+      </w:r>
+      <w:proofErr w:type="spellStart"/>
+      <w:r>
+        <w:rPr>
+          <w:rFonts w:ascii="Arial" w:hAnsi="Arial" w:cs="Arial"/>
+          <w:sz w:val="24"/>
+          <w:szCs w:val="24"/>
+        </w:rPr>
+        <w:t>Destination</w:t>
+      </w:r>
+      <w:proofErr w:type="spellEnd"/>
+      <w:r>
+        <w:rPr>
+          <w:rFonts w:ascii="Arial" w:hAnsi="Arial" w:cs="Arial"/>
+          <w:sz w:val="24"/>
+          <w:szCs w:val="24"/>
+        </w:rPr>
+        <w:t>” possíveis</w:t>
+      </w:r>
+      <w:r>
+        <w:rPr>
+          <w:rFonts w:ascii="Arial" w:hAnsi="Arial" w:cs="Arial"/>
+          <w:sz w:val="24"/>
+          <w:szCs w:val="24"/>
+        </w:rPr>
+        <w:t xml:space="preserve"> de cada veículo.</w:t>
+      </w:r>
     </w:p>
     <w:p>
       <w:pPr>
         <w:pStyle w:val="Normal"/>
         <w:ind w:left="360"/>
-        <w:jc w:val="both"/>
-        <w:rPr>
-          <w:rFonts w:ascii="Arial" w:hAnsi="Arial" w:cs="Arial"/>
-          <w:sz w:val="24"/>
-          <w:szCs w:val="24"/>
-        </w:rPr>
-      </w:pPr>
-      <w:r>
-        <w:rPr>
-          <w:rFonts w:ascii="Arial" w:hAnsi="Arial" w:cs="Arial"/>
-          <w:sz w:val="24"/>
-          <w:szCs w:val="24"/>
-        </w:rPr>
-        <w:t>Wireframes criados:</w:t>
-      </w:r>
-    </w:p>
-    <w:p>
-      <w:pPr>
-        <w:pStyle w:val="Normal"/>
         <w:jc w:val="center"/>
       </w:pPr>
       <w:r>
         <w:drawing>
-          <wp:inline wp14:editId="3A95F7BB" wp14:anchorId="007FC8CE">
+          <wp:inline wp14:editId="45DCF327" wp14:anchorId="007FC8CE">
             <wp:extent cx="4572000" cy="3924300"/>
             <wp:effectExtent l="0" t="0" r="0" b="0"/>
             <wp:docPr id="216218474" name="" title=""/>
@@ -4283,10 +6152,10 @@
                     <pic:cNvPicPr/>
                   </pic:nvPicPr>
                   <pic:blipFill>
-                    <a:blip r:embed="Rfc7ad1211bac4a69">
-                      <a:extLst>
+                    <a:blip r:embed="R2c938521ee714bfb">
+                      <a:extLst xmlns:a="http://schemas.openxmlformats.org/drawingml/2006/main">
                         <a:ext xmlns:a="http://schemas.openxmlformats.org/drawingml/2006/main" uri="{28A0092B-C50C-407E-A947-70E740481C1C}">
-                          <a14:useLocalDpi val="0"/>
+                          <a14:useLocalDpi xmlns:a14="http://schemas.microsoft.com/office/drawing/2010/main" val="0"/>
                         </a:ext>
                       </a:extLst>
                     </a:blip>
@@ -4295,7 +6164,7 @@
                     </a:stretch>
                   </pic:blipFill>
                   <pic:spPr>
-                    <a:xfrm>
+                    <a:xfrm rot="0" flipH="0" flipV="0">
                       <a:off x="0" y="0"/>
                       <a:ext cx="4572000" cy="3924300"/>
                     </a:xfrm>
@@ -4309,10 +6178,15 @@
           </wp:inline>
         </w:drawing>
       </w:r>
+      <w:r>
+        <w:rPr/>
+        <w:t xml:space="preserve"> </w:t>
+      </w:r>
     </w:p>
     <w:p>
       <w:pPr>
         <w:pStyle w:val="Normal"/>
+        <w:ind/>
         <w:jc w:val="center"/>
         <w:rPr>
           <w:rFonts w:ascii="Arial" w:hAnsi="Arial" w:cs="Arial"/>
@@ -4326,7 +6200,7 @@
           <w:sz w:val="18"/>
           <w:szCs w:val="18"/>
         </w:rPr>
-        <w:t xml:space="preserve">Imagem </w:t>
+        <w:t>Imagem</w:t>
       </w:r>
       <w:r>
         <w:rPr>
@@ -4334,7 +6208,7 @@
           <w:sz w:val="18"/>
           <w:szCs w:val="18"/>
         </w:rPr>
-        <w:t>11 –</w:t>
+        <w:t xml:space="preserve"> 9</w:t>
       </w:r>
       <w:r>
         <w:rPr>
@@ -4342,20 +6216,180 @@
           <w:sz w:val="18"/>
           <w:szCs w:val="18"/>
         </w:rPr>
+        <w:t>–</w:t>
+      </w:r>
+      <w:r>
+        <w:rPr>
+          <w:rFonts w:ascii="Arial" w:hAnsi="Arial" w:cs="Arial"/>
+          <w:sz w:val="18"/>
+          <w:szCs w:val="18"/>
+        </w:rPr>
         <w:t xml:space="preserve"> Visão Geral do Protótipo</w:t>
       </w:r>
     </w:p>
     <w:p>
       <w:pPr>
         <w:pStyle w:val="Normal"/>
-        <w:jc w:val="center"/>
-      </w:pPr>
+        <w:bidi w:val="0"/>
+        <w:spacing w:before="0" w:beforeAutospacing="off" w:after="160" w:afterAutospacing="off" w:line="259" w:lineRule="auto"/>
+        <w:ind w:left="360" w:right="0"/>
+        <w:jc w:val="both"/>
+        <w:rPr>
+          <w:rFonts w:ascii="Arial" w:hAnsi="Arial" w:cs="Arial"/>
+          <w:sz w:val="24"/>
+          <w:szCs w:val="24"/>
+        </w:rPr>
+      </w:pPr>
+      <w:r>
+        <w:rPr>
+          <w:rFonts w:ascii="Arial" w:hAnsi="Arial" w:cs="Arial"/>
+          <w:sz w:val="24"/>
+          <w:szCs w:val="24"/>
+        </w:rPr>
+        <w:t xml:space="preserve">A imagem 11 representa a visão geral dos </w:t>
+      </w:r>
+      <w:proofErr w:type="spellStart"/>
+      <w:r>
+        <w:rPr>
+          <w:rFonts w:ascii="Arial" w:hAnsi="Arial" w:cs="Arial"/>
+          <w:sz w:val="24"/>
+          <w:szCs w:val="24"/>
+        </w:rPr>
+        <w:t>wire</w:t>
+      </w:r>
+      <w:r>
+        <w:rPr>
+          <w:rFonts w:ascii="Arial" w:hAnsi="Arial" w:cs="Arial"/>
+          <w:sz w:val="24"/>
+          <w:szCs w:val="24"/>
+        </w:rPr>
+        <w:t>frames</w:t>
+      </w:r>
+      <w:proofErr w:type="spellEnd"/>
+      <w:r>
+        <w:rPr>
+          <w:rFonts w:ascii="Arial" w:hAnsi="Arial" w:cs="Arial"/>
+          <w:sz w:val="24"/>
+          <w:szCs w:val="24"/>
+        </w:rPr>
+        <w:t xml:space="preserve"> criados. No início eram somente os </w:t>
+      </w:r>
+      <w:proofErr w:type="spellStart"/>
+      <w:r>
+        <w:rPr>
+          <w:rFonts w:ascii="Arial" w:hAnsi="Arial" w:cs="Arial"/>
+          <w:sz w:val="24"/>
+          <w:szCs w:val="24"/>
+        </w:rPr>
+        <w:t>wire</w:t>
+      </w:r>
+      <w:r>
+        <w:rPr>
+          <w:rFonts w:ascii="Arial" w:hAnsi="Arial" w:cs="Arial"/>
+          <w:sz w:val="24"/>
+          <w:szCs w:val="24"/>
+        </w:rPr>
+        <w:t>frames</w:t>
+      </w:r>
+      <w:proofErr w:type="spellEnd"/>
+      <w:r>
+        <w:rPr>
+          <w:rFonts w:ascii="Arial" w:hAnsi="Arial" w:cs="Arial"/>
+          <w:sz w:val="24"/>
+          <w:szCs w:val="24"/>
+        </w:rPr>
+        <w:t xml:space="preserve"> de cadastro de veículo e de listagem, porém durante o desenvolvimento do projeto tornou-se necessário a melhoria do design e a incrementação do restante das páginas que foram eventualmente desenvolvidas.</w:t>
+      </w:r>
+    </w:p>
+    <w:p>
+      <w:pPr>
+        <w:pStyle w:val="Normal"/>
+        <w:bidi w:val="0"/>
+        <w:spacing w:before="0" w:beforeAutospacing="off" w:after="160" w:afterAutospacing="off" w:line="259" w:lineRule="auto"/>
+        <w:ind w:left="360" w:right="0"/>
+        <w:jc w:val="both"/>
+        <w:rPr>
+          <w:rFonts w:ascii="Arial" w:hAnsi="Arial" w:cs="Arial"/>
+          <w:sz w:val="24"/>
+          <w:szCs w:val="24"/>
+        </w:rPr>
+      </w:pPr>
+    </w:p>
+    <w:p>
+      <w:pPr>
+        <w:pStyle w:val="Normal"/>
+        <w:bidi w:val="0"/>
+        <w:spacing w:before="0" w:beforeAutospacing="off" w:after="160" w:afterAutospacing="off" w:line="259" w:lineRule="auto"/>
+        <w:ind w:left="360" w:right="0"/>
+        <w:jc w:val="both"/>
+        <w:rPr>
+          <w:rFonts w:ascii="Arial" w:hAnsi="Arial" w:cs="Arial"/>
+          <w:sz w:val="24"/>
+          <w:szCs w:val="24"/>
+        </w:rPr>
+      </w:pPr>
+      <w:r>
+        <w:rPr>
+          <w:rFonts w:ascii="Arial" w:hAnsi="Arial" w:cs="Arial"/>
+          <w:sz w:val="24"/>
+          <w:szCs w:val="24"/>
+        </w:rPr>
+        <w:t>Software:</w:t>
+      </w:r>
+    </w:p>
+    <w:p>
+      <w:pPr>
+        <w:ind w:left="360"/>
+        <w:jc w:val="both"/>
+        <w:rPr>
+          <w:rFonts w:ascii="Arial" w:hAnsi="Arial" w:cs="Arial"/>
+          <w:sz w:val="24"/>
+          <w:szCs w:val="24"/>
+        </w:rPr>
+      </w:pPr>
+      <w:r>
+        <w:rPr>
+          <w:rFonts w:ascii="Arial" w:hAnsi="Arial" w:cs="Arial"/>
+          <w:sz w:val="24"/>
+          <w:szCs w:val="24"/>
+        </w:rPr>
+        <w:t xml:space="preserve">O </w:t>
+      </w:r>
+      <w:proofErr w:type="spellStart"/>
+      <w:r>
+        <w:rPr>
+          <w:rFonts w:ascii="Arial" w:hAnsi="Arial" w:cs="Arial"/>
+          <w:sz w:val="24"/>
+          <w:szCs w:val="24"/>
+        </w:rPr>
+        <w:t>ParkIO</w:t>
+      </w:r>
+      <w:proofErr w:type="spellEnd"/>
+      <w:r>
+        <w:rPr>
+          <w:rFonts w:ascii="Arial" w:hAnsi="Arial" w:cs="Arial"/>
+          <w:sz w:val="24"/>
+          <w:szCs w:val="24"/>
+        </w:rPr>
+        <w:t xml:space="preserve"> é um software que contém um conjunto de rotinas para auxiliar na organização da entrada e saída dos visitantes de um condomínio que adentraram em um veículo.</w:t>
+      </w:r>
+    </w:p>
+    <w:p>
+      <w:pPr>
+        <w:pStyle w:val="Normal"/>
+        <w:ind w:left="360"/>
+        <w:jc w:val="both"/>
+      </w:pPr>
+      <w:r>
+        <w:rPr/>
+        <w:t xml:space="preserve">     </w:t>
+      </w:r>
       <w:r>
         <w:drawing>
-          <wp:inline wp14:editId="6D8F0DCA" wp14:anchorId="064EC05F">
-            <wp:extent cx="4572002" cy="2802976"/>
+          <wp:inline wp14:editId="43741AA1" wp14:anchorId="5AFA63DE">
+            <wp:extent cx="4572000" cy="2057400"/>
             <wp:effectExtent l="0" t="0" r="0" b="0"/>
-            <wp:docPr id="790392623" name="" title=""/>
+            <wp:docPr id="215048300" name="" title=""/>
             <wp:cNvGraphicFramePr>
               <a:graphicFrameLocks noChangeAspect="1"/>
             </wp:cNvGraphicFramePr>
@@ -4367,300 +6401,7 @@
                     <pic:cNvPicPr/>
                   </pic:nvPicPr>
                   <pic:blipFill>
-                    <a:blip r:embed="R71188a3ea14f488c">
-                      <a:extLst>
-                        <a:ext xmlns:a="http://schemas.openxmlformats.org/drawingml/2006/main" uri="{28A0092B-C50C-407E-A947-70E740481C1C}">
-                          <a14:useLocalDpi val="0"/>
-                        </a:ext>
-                      </a:extLst>
-                    </a:blip>
-                    <a:stretch>
-                      <a:fillRect/>
-                    </a:stretch>
-                  </pic:blipFill>
-                  <pic:spPr>
-                    <a:xfrm>
-                      <a:off x="0" y="0"/>
-                      <a:ext cx="4572002" cy="2802976"/>
-                    </a:xfrm>
-                    <a:prstGeom prst="rect">
-                      <a:avLst/>
-                    </a:prstGeom>
-                  </pic:spPr>
-                </pic:pic>
-              </a:graphicData>
-            </a:graphic>
-          </wp:inline>
-        </w:drawing>
-      </w:r>
-    </w:p>
-    <w:p>
-      <w:pPr>
-        <w:pStyle w:val="Normal"/>
-        <w:jc w:val="center"/>
-        <w:rPr>
-          <w:rFonts w:ascii="Arial" w:hAnsi="Arial" w:cs="Arial"/>
-          <w:sz w:val="18"/>
-          <w:szCs w:val="18"/>
-        </w:rPr>
-      </w:pPr>
-      <w:r>
-        <w:rPr>
-          <w:rFonts w:ascii="Arial" w:hAnsi="Arial" w:cs="Arial"/>
-          <w:sz w:val="18"/>
-          <w:szCs w:val="18"/>
-        </w:rPr>
-        <w:t xml:space="preserve">Imagem </w:t>
-      </w:r>
-      <w:r>
-        <w:rPr>
-          <w:rFonts w:ascii="Arial" w:hAnsi="Arial" w:cs="Arial"/>
-          <w:sz w:val="18"/>
-          <w:szCs w:val="18"/>
-        </w:rPr>
-        <w:t>12</w:t>
-      </w:r>
-      <w:r>
-        <w:rPr>
-          <w:rFonts w:ascii="Arial" w:hAnsi="Arial" w:cs="Arial"/>
-          <w:sz w:val="18"/>
-          <w:szCs w:val="18"/>
-        </w:rPr>
-        <w:t xml:space="preserve"> – Protótipo da tela de cadastrar o visitante</w:t>
-      </w:r>
-    </w:p>
-    <w:p>
-      <w:pPr>
-        <w:pStyle w:val="Normal"/>
-        <w:jc w:val="center"/>
-      </w:pPr>
-    </w:p>
-    <w:p>
-      <w:pPr>
-        <w:pStyle w:val="Normal"/>
-        <w:ind w:left="360"/>
-        <w:jc w:val="both"/>
-        <w:rPr>
-          <w:rFonts w:ascii="Arial" w:hAnsi="Arial" w:cs="Arial"/>
-          <w:sz w:val="24"/>
-          <w:szCs w:val="24"/>
-        </w:rPr>
-      </w:pPr>
-      <w:r>
-        <w:rPr>
-          <w:rFonts w:ascii="Arial" w:hAnsi="Arial" w:cs="Arial"/>
-          <w:sz w:val="24"/>
-          <w:szCs w:val="24"/>
-        </w:rPr>
-        <w:t>Software:</w:t>
-      </w:r>
-    </w:p>
-    <w:p>
-      <w:pPr>
-        <w:pStyle w:val="Normal"/>
-        <w:jc w:val="center"/>
-      </w:pPr>
-      <w:r>
-        <w:drawing>
-          <wp:inline wp14:editId="53DC908D" wp14:anchorId="13241AB7">
-            <wp:extent cx="4572000" cy="2028825"/>
-            <wp:effectExtent l="0" t="0" r="0" b="0"/>
-            <wp:docPr id="1118989621" name="" title=""/>
-            <wp:cNvGraphicFramePr>
-              <a:graphicFrameLocks noChangeAspect="1"/>
-            </wp:cNvGraphicFramePr>
-            <a:graphic>
-              <a:graphicData uri="http://schemas.openxmlformats.org/drawingml/2006/picture">
-                <pic:pic>
-                  <pic:nvPicPr>
-                    <pic:cNvPr id="0" name=""/>
-                    <pic:cNvPicPr/>
-                  </pic:nvPicPr>
-                  <pic:blipFill>
-                    <a:blip r:embed="R17a1ce62d3644fa5">
-                      <a:extLst>
-                        <a:ext xmlns:a="http://schemas.openxmlformats.org/drawingml/2006/main" uri="{28A0092B-C50C-407E-A947-70E740481C1C}">
-                          <a14:useLocalDpi val="0"/>
-                        </a:ext>
-                      </a:extLst>
-                    </a:blip>
-                    <a:stretch>
-                      <a:fillRect/>
-                    </a:stretch>
-                  </pic:blipFill>
-                  <pic:spPr>
-                    <a:xfrm>
-                      <a:off x="0" y="0"/>
-                      <a:ext cx="4572000" cy="2028825"/>
-                    </a:xfrm>
-                    <a:prstGeom prst="rect">
-                      <a:avLst/>
-                    </a:prstGeom>
-                  </pic:spPr>
-                </pic:pic>
-              </a:graphicData>
-            </a:graphic>
-          </wp:inline>
-        </w:drawing>
-      </w:r>
-    </w:p>
-    <w:p>
-      <w:pPr>
-        <w:pStyle w:val="Normal"/>
-        <w:jc w:val="center"/>
-        <w:rPr>
-          <w:rFonts w:ascii="Arial" w:hAnsi="Arial" w:cs="Arial"/>
-          <w:sz w:val="18"/>
-          <w:szCs w:val="18"/>
-        </w:rPr>
-      </w:pPr>
-      <w:r>
-        <w:rPr>
-          <w:rFonts w:ascii="Arial" w:hAnsi="Arial" w:cs="Arial"/>
-          <w:sz w:val="18"/>
-          <w:szCs w:val="18"/>
-        </w:rPr>
-        <w:t>Imagem</w:t>
-      </w:r>
-      <w:r>
-        <w:rPr>
-          <w:rFonts w:ascii="Arial" w:hAnsi="Arial" w:cs="Arial"/>
-          <w:sz w:val="18"/>
-          <w:szCs w:val="18"/>
-        </w:rPr>
-        <w:t>13</w:t>
-      </w:r>
-      <w:r>
-        <w:rPr>
-          <w:rFonts w:ascii="Arial" w:hAnsi="Arial" w:cs="Arial"/>
-          <w:sz w:val="18"/>
-          <w:szCs w:val="18"/>
-        </w:rPr>
-        <w:t xml:space="preserve"> – Tela de cadastrar o visitante</w:t>
-      </w:r>
-    </w:p>
-    <w:p>
-      <w:pPr>
-        <w:pStyle w:val="Normal"/>
-        <w:jc w:val="center"/>
-      </w:pPr>
-    </w:p>
-    <w:p>
-      <w:pPr>
-        <w:pStyle w:val="Normal"/>
-        <w:jc w:val="center"/>
-      </w:pPr>
-      <w:r>
-        <w:drawing>
-          <wp:inline wp14:editId="65B274F8" wp14:anchorId="4AF4761E">
-            <wp:extent cx="4572000" cy="2286000"/>
-            <wp:effectExtent l="0" t="0" r="0" b="0"/>
-            <wp:docPr id="1142080855" name="" title=""/>
-            <wp:cNvGraphicFramePr>
-              <a:graphicFrameLocks noChangeAspect="1"/>
-            </wp:cNvGraphicFramePr>
-            <a:graphic>
-              <a:graphicData uri="http://schemas.openxmlformats.org/drawingml/2006/picture">
-                <pic:pic>
-                  <pic:nvPicPr>
-                    <pic:cNvPr id="0" name=""/>
-                    <pic:cNvPicPr/>
-                  </pic:nvPicPr>
-                  <pic:blipFill>
-                    <a:blip r:embed="Re0818ca44e204b9c">
-                      <a:extLst>
-                        <a:ext xmlns:a="http://schemas.openxmlformats.org/drawingml/2006/main" uri="{28A0092B-C50C-407E-A947-70E740481C1C}">
-                          <a14:useLocalDpi val="0"/>
-                        </a:ext>
-                      </a:extLst>
-                    </a:blip>
-                    <a:stretch>
-                      <a:fillRect/>
-                    </a:stretch>
-                  </pic:blipFill>
-                  <pic:spPr>
-                    <a:xfrm>
-                      <a:off x="0" y="0"/>
-                      <a:ext cx="4572000" cy="2286000"/>
-                    </a:xfrm>
-                    <a:prstGeom prst="rect">
-                      <a:avLst/>
-                    </a:prstGeom>
-                  </pic:spPr>
-                </pic:pic>
-              </a:graphicData>
-            </a:graphic>
-          </wp:inline>
-        </w:drawing>
-      </w:r>
-    </w:p>
-    <w:p>
-      <w:pPr>
-        <w:pStyle w:val="Normal"/>
-        <w:bidi w:val="0"/>
-        <w:spacing w:before="0" w:beforeAutospacing="off" w:after="160" w:afterAutospacing="off" w:line="259" w:lineRule="auto"/>
-        <w:ind w:left="0" w:right="0"/>
-        <w:jc w:val="center"/>
-        <w:rPr>
-          <w:rFonts w:ascii="Arial" w:hAnsi="Arial" w:cs="Arial"/>
-          <w:sz w:val="18"/>
-          <w:szCs w:val="18"/>
-        </w:rPr>
-      </w:pPr>
-      <w:r>
-        <w:rPr>
-          <w:rFonts w:ascii="Arial" w:hAnsi="Arial" w:cs="Arial"/>
-          <w:sz w:val="18"/>
-          <w:szCs w:val="18"/>
-        </w:rPr>
-        <w:t xml:space="preserve">Imagem </w:t>
-      </w:r>
-      <w:r>
-        <w:rPr>
-          <w:rFonts w:ascii="Arial" w:hAnsi="Arial" w:cs="Arial"/>
-          <w:sz w:val="18"/>
-          <w:szCs w:val="18"/>
-        </w:rPr>
-        <w:t xml:space="preserve">14 </w:t>
-      </w:r>
-      <w:r>
-        <w:rPr>
-          <w:rFonts w:ascii="Arial" w:hAnsi="Arial" w:cs="Arial"/>
-          <w:sz w:val="18"/>
-          <w:szCs w:val="18"/>
-        </w:rPr>
-        <w:t>– Tela de listagem dos visitantes</w:t>
-      </w:r>
-    </w:p>
-    <w:p>
-      <w:pPr>
-        <w:pStyle w:val="Normal"/>
-        <w:jc w:val="center"/>
-      </w:pPr>
-    </w:p>
-    <w:p>
-      <w:pPr>
-        <w:pStyle w:val="Normal"/>
-        <w:jc w:val="center"/>
-      </w:pPr>
-      <w:r>
-        <w:drawing>
-          <wp:inline wp14:editId="61AF509A" wp14:anchorId="7311FE17">
-            <wp:extent cx="4572000" cy="2057400"/>
-            <wp:effectExtent l="0" t="0" r="0" b="0"/>
-            <wp:docPr id="1171627757" name="" title=""/>
-            <wp:cNvGraphicFramePr>
-              <a:graphicFrameLocks noChangeAspect="1"/>
-            </wp:cNvGraphicFramePr>
-            <a:graphic>
-              <a:graphicData uri="http://schemas.openxmlformats.org/drawingml/2006/picture">
-                <pic:pic>
-                  <pic:nvPicPr>
-                    <pic:cNvPr id="0" name=""/>
-                    <pic:cNvPicPr/>
-                  </pic:nvPicPr>
-                  <pic:blipFill>
-                    <a:blip r:embed="R69f92c6f7cf44e98">
+                    <a:blip r:embed="R491448e856844afe">
                       <a:extLst>
                         <a:ext xmlns:a="http://schemas.openxmlformats.org/drawingml/2006/main" uri="{28A0092B-C50C-407E-A947-70E740481C1C}">
                           <a14:useLocalDpi val="0"/>
@@ -4706,98 +6447,7 @@
           <w:sz w:val="18"/>
           <w:szCs w:val="18"/>
         </w:rPr>
-        <w:t xml:space="preserve">Imagem </w:t>
-      </w:r>
-      <w:r>
-        <w:rPr>
-          <w:rFonts w:ascii="Arial" w:hAnsi="Arial" w:cs="Arial"/>
-          <w:sz w:val="18"/>
-          <w:szCs w:val="18"/>
-        </w:rPr>
-        <w:t>15</w:t>
-      </w:r>
-      <w:r>
-        <w:rPr>
-          <w:rFonts w:ascii="Arial" w:hAnsi="Arial" w:cs="Arial"/>
-          <w:sz w:val="18"/>
-          <w:szCs w:val="18"/>
-        </w:rPr>
-        <w:t xml:space="preserve"> – Tela de relatório dos visitantes</w:t>
-      </w:r>
-    </w:p>
-    <w:p>
-      <w:pPr>
-        <w:pStyle w:val="Normal"/>
-        <w:jc w:val="center"/>
-      </w:pPr>
-    </w:p>
-    <w:p>
-      <w:pPr>
-        <w:ind w:left="360"/>
-        <w:jc w:val="both"/>
-        <w:rPr>
-          <w:rFonts w:ascii="Arial" w:hAnsi="Arial" w:cs="Arial"/>
-          <w:sz w:val="24"/>
-          <w:szCs w:val="24"/>
-        </w:rPr>
-      </w:pPr>
-      <w:r>
-        <w:rPr>
-          <w:rFonts w:ascii="Arial" w:hAnsi="Arial" w:cs="Arial"/>
-          <w:sz w:val="24"/>
-          <w:szCs w:val="24"/>
-        </w:rPr>
-        <w:t xml:space="preserve">O </w:t>
-      </w:r>
-      <w:proofErr w:type="spellStart"/>
-      <w:r>
-        <w:rPr>
-          <w:rFonts w:ascii="Arial" w:hAnsi="Arial" w:cs="Arial"/>
-          <w:sz w:val="24"/>
-          <w:szCs w:val="24"/>
-        </w:rPr>
-        <w:t>ParkIO</w:t>
-      </w:r>
-      <w:proofErr w:type="spellEnd"/>
-      <w:r>
-        <w:rPr>
-          <w:rFonts w:ascii="Arial" w:hAnsi="Arial" w:cs="Arial"/>
-          <w:sz w:val="24"/>
-          <w:szCs w:val="24"/>
-        </w:rPr>
-        <w:t xml:space="preserve"> é um software que </w:t>
-      </w:r>
-      <w:r>
-        <w:rPr>
-          <w:rFonts w:ascii="Arial" w:hAnsi="Arial" w:cs="Arial"/>
-          <w:sz w:val="24"/>
-          <w:szCs w:val="24"/>
-        </w:rPr>
-        <w:t>contém</w:t>
-      </w:r>
-      <w:r>
-        <w:rPr>
-          <w:rFonts w:ascii="Arial" w:hAnsi="Arial" w:cs="Arial"/>
-          <w:sz w:val="24"/>
-          <w:szCs w:val="24"/>
-        </w:rPr>
-        <w:t xml:space="preserve"> um conjunto de </w:t>
-      </w:r>
-      <w:r>
-        <w:rPr>
-          <w:rFonts w:ascii="Arial" w:hAnsi="Arial" w:cs="Arial"/>
-          <w:sz w:val="24"/>
-          <w:szCs w:val="24"/>
-        </w:rPr>
-        <w:t>rotinas para auxiliar na organização da entrada e saída dos visitantes de um condomínio</w:t>
-      </w:r>
-      <w:r>
-        <w:rPr>
-          <w:rFonts w:ascii="Arial" w:hAnsi="Arial" w:cs="Arial"/>
-          <w:sz w:val="24"/>
-          <w:szCs w:val="24"/>
-        </w:rPr>
-        <w:t xml:space="preserve"> que adentraram em um veículo. </w:t>
+        <w:t>Imagem10 – Tela inicial na visão do administrador</w:t>
       </w:r>
     </w:p>
     <w:p>
@@ -4817,279 +6467,241 @@
           <w:sz w:val="24"/>
           <w:szCs w:val="24"/>
         </w:rPr>
-        <w:t>A primeira rotina</w:t>
-      </w:r>
-      <w:r>
-        <w:rPr>
-          <w:rFonts w:ascii="Arial" w:hAnsi="Arial" w:cs="Arial"/>
-          <w:sz w:val="24"/>
-          <w:szCs w:val="24"/>
-        </w:rPr>
-        <w:t xml:space="preserve"> (conjunto de funcionalidades)</w:t>
-      </w:r>
-      <w:r>
-        <w:rPr>
-          <w:rFonts w:ascii="Arial" w:hAnsi="Arial" w:cs="Arial"/>
-          <w:sz w:val="24"/>
-          <w:szCs w:val="24"/>
-        </w:rPr>
-        <w:t xml:space="preserve"> e uma das principais</w:t>
-      </w:r>
-      <w:r>
-        <w:rPr>
-          <w:rFonts w:ascii="Arial" w:hAnsi="Arial" w:cs="Arial"/>
-          <w:sz w:val="24"/>
-          <w:szCs w:val="24"/>
-        </w:rPr>
-        <w:t>,</w:t>
-      </w:r>
-      <w:r>
-        <w:rPr>
-          <w:rFonts w:ascii="Arial" w:hAnsi="Arial" w:cs="Arial"/>
-          <w:sz w:val="24"/>
-          <w:szCs w:val="24"/>
-        </w:rPr>
-        <w:t xml:space="preserve"> é a de cadastro e atualização do status do visitante, a qual</w:t>
-      </w:r>
-      <w:r>
-        <w:rPr>
-          <w:rFonts w:ascii="Arial" w:hAnsi="Arial" w:cs="Arial"/>
-          <w:sz w:val="24"/>
-          <w:szCs w:val="24"/>
-        </w:rPr>
-        <w:t xml:space="preserve"> em uma aba da tela</w:t>
-      </w:r>
-      <w:r>
-        <w:rPr>
-          <w:rFonts w:ascii="Arial" w:hAnsi="Arial" w:cs="Arial"/>
-          <w:sz w:val="24"/>
-          <w:szCs w:val="24"/>
-        </w:rPr>
-        <w:t xml:space="preserve"> são cadastradas informações sobre o visitante e seu veículo, como nome, plac</w:t>
-      </w:r>
-      <w:r>
-        <w:rPr>
-          <w:rFonts w:ascii="Arial" w:hAnsi="Arial" w:cs="Arial"/>
-          <w:sz w:val="24"/>
-          <w:szCs w:val="24"/>
-        </w:rPr>
-        <w:t>a, destino</w:t>
-      </w:r>
-      <w:r>
-        <w:rPr>
-          <w:rFonts w:ascii="Arial" w:hAnsi="Arial" w:cs="Arial"/>
-          <w:sz w:val="24"/>
-          <w:szCs w:val="24"/>
-        </w:rPr>
-        <w:t>, tempo de estadia</w:t>
-      </w:r>
-      <w:r>
-        <w:rPr>
-          <w:rFonts w:ascii="Arial" w:hAnsi="Arial" w:cs="Arial"/>
-          <w:sz w:val="24"/>
-          <w:szCs w:val="24"/>
-        </w:rPr>
-        <w:t xml:space="preserve"> entre outros</w:t>
-      </w:r>
-      <w:r>
-        <w:rPr>
-          <w:rFonts w:ascii="Arial" w:hAnsi="Arial" w:cs="Arial"/>
-          <w:sz w:val="24"/>
-          <w:szCs w:val="24"/>
-        </w:rPr>
-        <w:t xml:space="preserve"> e na outra aba apresenta um campo de placa para o porteiro informar que o porteiro saiu do condomínio. Na parte inferior da tela</w:t>
-      </w:r>
-      <w:r>
-        <w:rPr>
-          <w:rFonts w:ascii="Arial" w:hAnsi="Arial" w:cs="Arial"/>
-          <w:sz w:val="24"/>
-          <w:szCs w:val="24"/>
-        </w:rPr>
-        <w:t>,</w:t>
-      </w:r>
-      <w:r>
-        <w:rPr>
-          <w:rFonts w:ascii="Arial" w:hAnsi="Arial" w:cs="Arial"/>
-          <w:sz w:val="24"/>
-          <w:szCs w:val="24"/>
-        </w:rPr>
-        <w:t xml:space="preserve"> há uma lista com todos os veículos</w:t>
-      </w:r>
-      <w:r>
-        <w:rPr>
-          <w:rFonts w:ascii="Arial" w:hAnsi="Arial" w:cs="Arial"/>
-          <w:sz w:val="24"/>
-          <w:szCs w:val="24"/>
-        </w:rPr>
-        <w:t xml:space="preserve"> que ainda não saíram do condomínio e entraram pela mesma portaria. Nesta lista há possibilidade de adiar a estadia</w:t>
-      </w:r>
-      <w:r>
-        <w:rPr>
-          <w:rFonts w:ascii="Arial" w:hAnsi="Arial" w:cs="Arial"/>
-          <w:sz w:val="24"/>
-          <w:szCs w:val="24"/>
-        </w:rPr>
-        <w:t>, exigindo uma justificativa do tempo adicional</w:t>
-      </w:r>
-      <w:r>
-        <w:rPr>
-          <w:rFonts w:ascii="Arial" w:hAnsi="Arial" w:cs="Arial"/>
-          <w:sz w:val="24"/>
-          <w:szCs w:val="24"/>
-        </w:rPr>
-        <w:t>, que o morador deve informar ao porteiro</w:t>
-      </w:r>
-      <w:r>
-        <w:rPr>
-          <w:rFonts w:ascii="Arial" w:hAnsi="Arial" w:cs="Arial"/>
-          <w:sz w:val="24"/>
-          <w:szCs w:val="24"/>
-        </w:rPr>
-        <w:t>.</w:t>
-      </w:r>
-      <w:r>
-        <w:rPr>
-          <w:rFonts w:ascii="Arial" w:hAnsi="Arial" w:cs="Arial"/>
-          <w:sz w:val="24"/>
-          <w:szCs w:val="24"/>
-        </w:rPr>
-        <w:t xml:space="preserve"> Ao informar que o visitante está saindo do condomínio, deve se fazer uma avaliação de como foi o comportamento do visitante, tendo as opções</w:t>
-      </w:r>
-      <w:r>
-        <w:rPr>
-          <w:rFonts w:ascii="Arial" w:hAnsi="Arial" w:cs="Arial"/>
-          <w:sz w:val="24"/>
-          <w:szCs w:val="24"/>
-        </w:rPr>
-        <w:t>:</w:t>
-      </w:r>
-      <w:r>
-        <w:rPr>
-          <w:rFonts w:ascii="Arial" w:hAnsi="Arial" w:cs="Arial"/>
-          <w:sz w:val="24"/>
-          <w:szCs w:val="24"/>
-        </w:rPr>
-        <w:t xml:space="preserve"> </w:t>
-      </w:r>
-      <w:r>
-        <w:rPr>
-          <w:rFonts w:ascii="Arial" w:hAnsi="Arial" w:cs="Arial"/>
-          <w:sz w:val="24"/>
-          <w:szCs w:val="24"/>
-        </w:rPr>
-        <w:t>b</w:t>
-      </w:r>
-      <w:r>
-        <w:rPr>
-          <w:rFonts w:ascii="Arial" w:hAnsi="Arial" w:cs="Arial"/>
-          <w:sz w:val="24"/>
-          <w:szCs w:val="24"/>
-        </w:rPr>
-        <w:t>om</w:t>
-      </w:r>
-      <w:r>
-        <w:rPr>
-          <w:rFonts w:ascii="Arial" w:hAnsi="Arial" w:cs="Arial"/>
-          <w:sz w:val="24"/>
-          <w:szCs w:val="24"/>
-        </w:rPr>
-        <w:t xml:space="preserve"> e </w:t>
-      </w:r>
-      <w:r>
-        <w:rPr>
-          <w:rFonts w:ascii="Arial" w:hAnsi="Arial" w:cs="Arial"/>
-          <w:sz w:val="24"/>
-          <w:szCs w:val="24"/>
-        </w:rPr>
-        <w:t>ruim</w:t>
-      </w:r>
-      <w:r>
-        <w:rPr>
-          <w:rFonts w:ascii="Arial" w:hAnsi="Arial" w:cs="Arial"/>
-          <w:sz w:val="24"/>
-          <w:szCs w:val="24"/>
-        </w:rPr>
-        <w:t xml:space="preserve">, também há a possibilidade de reportar o comportamento do visitante com uma justificativa, para que caso o visitante </w:t>
-      </w:r>
-      <w:r>
-        <w:rPr>
-          <w:rFonts w:ascii="Arial" w:hAnsi="Arial" w:cs="Arial"/>
-          <w:sz w:val="24"/>
-          <w:szCs w:val="24"/>
-        </w:rPr>
-        <w:t>v</w:t>
-      </w:r>
-      <w:r>
-        <w:rPr>
-          <w:rFonts w:ascii="Arial" w:hAnsi="Arial" w:cs="Arial"/>
-          <w:sz w:val="24"/>
-          <w:szCs w:val="24"/>
-        </w:rPr>
-        <w:t>o</w:t>
-      </w:r>
-      <w:r>
-        <w:rPr>
-          <w:rFonts w:ascii="Arial" w:hAnsi="Arial" w:cs="Arial"/>
-          <w:sz w:val="24"/>
-          <w:szCs w:val="24"/>
-        </w:rPr>
-        <w:t>l</w:t>
-      </w:r>
-      <w:r>
-        <w:rPr>
-          <w:rFonts w:ascii="Arial" w:hAnsi="Arial" w:cs="Arial"/>
-          <w:sz w:val="24"/>
-          <w:szCs w:val="24"/>
-        </w:rPr>
-        <w:t>t</w:t>
-      </w:r>
-      <w:r>
-        <w:rPr>
-          <w:rFonts w:ascii="Arial" w:hAnsi="Arial" w:cs="Arial"/>
-          <w:sz w:val="24"/>
-          <w:szCs w:val="24"/>
-        </w:rPr>
-        <w:t>e</w:t>
-      </w:r>
-      <w:r>
-        <w:rPr>
-          <w:rFonts w:ascii="Arial" w:hAnsi="Arial" w:cs="Arial"/>
-          <w:sz w:val="24"/>
-          <w:szCs w:val="24"/>
-        </w:rPr>
-        <w:t xml:space="preserve"> futuramente</w:t>
-      </w:r>
-      <w:r>
-        <w:rPr>
-          <w:rFonts w:ascii="Arial" w:hAnsi="Arial" w:cs="Arial"/>
-          <w:sz w:val="24"/>
-          <w:szCs w:val="24"/>
-        </w:rPr>
-        <w:t xml:space="preserve"> </w:t>
-      </w:r>
-      <w:r>
-        <w:rPr>
-          <w:rFonts w:ascii="Arial" w:hAnsi="Arial" w:cs="Arial"/>
-          <w:sz w:val="24"/>
-          <w:szCs w:val="24"/>
-        </w:rPr>
-        <w:t>apareça</w:t>
-      </w:r>
-      <w:r>
-        <w:rPr>
-          <w:rFonts w:ascii="Arial" w:hAnsi="Arial" w:cs="Arial"/>
-          <w:sz w:val="24"/>
-          <w:szCs w:val="24"/>
-        </w:rPr>
-        <w:t xml:space="preserve"> </w:t>
-      </w:r>
-      <w:r>
-        <w:rPr>
-          <w:rFonts w:ascii="Arial" w:hAnsi="Arial" w:cs="Arial"/>
-          <w:sz w:val="24"/>
-          <w:szCs w:val="24"/>
-        </w:rPr>
-        <w:t>um aviso sobre o ocorrido anteriormente.</w:t>
+        <w:t>Ao entrar dentro do sistema ele realiza s</w:t>
+      </w:r>
+      <w:r>
+        <w:rPr>
+          <w:rFonts w:ascii="Arial" w:hAnsi="Arial" w:cs="Arial"/>
+          <w:sz w:val="24"/>
+          <w:szCs w:val="24"/>
+        </w:rPr>
+        <w:t>e realiza uma separação dos tipos de usuário em que cada tipo possui alguns menus</w:t>
+      </w:r>
+      <w:r>
+        <w:rPr>
+          <w:rFonts w:ascii="Arial" w:hAnsi="Arial" w:cs="Arial"/>
+          <w:sz w:val="24"/>
+          <w:szCs w:val="24"/>
+        </w:rPr>
+        <w:t xml:space="preserve"> equivalentes </w:t>
+      </w:r>
+      <w:r>
+        <w:rPr>
+          <w:rFonts w:ascii="Arial" w:hAnsi="Arial" w:cs="Arial"/>
+          <w:sz w:val="24"/>
+          <w:szCs w:val="24"/>
+        </w:rPr>
+        <w:t>à</w:t>
+      </w:r>
+      <w:r>
+        <w:rPr>
+          <w:rFonts w:ascii="Arial" w:hAnsi="Arial" w:cs="Arial"/>
+          <w:sz w:val="24"/>
+          <w:szCs w:val="24"/>
+        </w:rPr>
+        <w:t xml:space="preserve"> sua permissão, dos quais o usuário do tipo administrador tem acesso completo.</w:t>
+      </w:r>
+    </w:p>
+    <w:p>
+      <w:pPr>
+        <w:pStyle w:val="Normal"/>
+        <w:jc w:val="center"/>
+      </w:pPr>
+      <w:r>
+        <w:drawing>
+          <wp:inline wp14:editId="1464BD95" wp14:anchorId="13241AB7">
+            <wp:extent cx="4572000" cy="2028825"/>
+            <wp:effectExtent l="0" t="0" r="0" b="0"/>
+            <wp:docPr id="1118989621" name="" title=""/>
+            <wp:cNvGraphicFramePr>
+              <a:graphicFrameLocks noChangeAspect="1"/>
+            </wp:cNvGraphicFramePr>
+            <a:graphic>
+              <a:graphicData uri="http://schemas.openxmlformats.org/drawingml/2006/picture">
+                <pic:pic>
+                  <pic:nvPicPr>
+                    <pic:cNvPr id="0" name=""/>
+                    <pic:cNvPicPr/>
+                  </pic:nvPicPr>
+                  <pic:blipFill>
+                    <a:blip r:embed="Rdf5ea227b24c4be7">
+                      <a:extLst xmlns:a="http://schemas.openxmlformats.org/drawingml/2006/main">
+                        <a:ext xmlns:a="http://schemas.openxmlformats.org/drawingml/2006/main" uri="{28A0092B-C50C-407E-A947-70E740481C1C}">
+                          <a14:useLocalDpi xmlns:a14="http://schemas.microsoft.com/office/drawing/2010/main" val="0"/>
+                        </a:ext>
+                      </a:extLst>
+                    </a:blip>
+                    <a:stretch>
+                      <a:fillRect/>
+                    </a:stretch>
+                  </pic:blipFill>
+                  <pic:spPr>
+                    <a:xfrm rot="0" flipH="0" flipV="0">
+                      <a:off x="0" y="0"/>
+                      <a:ext cx="4572000" cy="2028825"/>
+                    </a:xfrm>
+                    <a:prstGeom prst="rect">
+                      <a:avLst/>
+                    </a:prstGeom>
+                  </pic:spPr>
+                </pic:pic>
+              </a:graphicData>
+            </a:graphic>
+          </wp:inline>
+        </w:drawing>
+      </w:r>
+    </w:p>
+    <w:p>
+      <w:pPr>
+        <w:pStyle w:val="Normal"/>
+        <w:jc w:val="center"/>
+        <w:rPr>
+          <w:rFonts w:ascii="Arial" w:hAnsi="Arial" w:cs="Arial"/>
+          <w:sz w:val="18"/>
+          <w:szCs w:val="18"/>
+        </w:rPr>
+      </w:pPr>
+      <w:r>
+        <w:rPr>
+          <w:rFonts w:ascii="Arial" w:hAnsi="Arial" w:cs="Arial"/>
+          <w:sz w:val="18"/>
+          <w:szCs w:val="18"/>
+        </w:rPr>
+        <w:t>Imagem</w:t>
+      </w:r>
+      <w:r>
+        <w:rPr>
+          <w:rFonts w:ascii="Arial" w:hAnsi="Arial" w:cs="Arial"/>
+          <w:sz w:val="18"/>
+          <w:szCs w:val="18"/>
+        </w:rPr>
+        <w:t>13</w:t>
+      </w:r>
+      <w:r>
+        <w:rPr>
+          <w:rFonts w:ascii="Arial" w:hAnsi="Arial" w:cs="Arial"/>
+          <w:sz w:val="18"/>
+          <w:szCs w:val="18"/>
+        </w:rPr>
+        <w:t xml:space="preserve"> – Tela de cadastrar o visitante</w:t>
+      </w:r>
+    </w:p>
+    <w:p>
+      <w:pPr>
+        <w:pStyle w:val="Normal"/>
+        <w:ind w:left="360"/>
+        <w:jc w:val="both"/>
+        <w:rPr>
+          <w:rFonts w:ascii="Arial" w:hAnsi="Arial" w:cs="Arial"/>
+          <w:sz w:val="24"/>
+          <w:szCs w:val="24"/>
+        </w:rPr>
+      </w:pPr>
+    </w:p>
+    <w:p>
+      <w:pPr>
+        <w:pStyle w:val="Normal"/>
+        <w:ind w:left="360"/>
+        <w:jc w:val="both"/>
+        <w:rPr>
+          <w:rFonts w:ascii="Arial" w:hAnsi="Arial" w:cs="Arial"/>
+          <w:sz w:val="24"/>
+          <w:szCs w:val="24"/>
+        </w:rPr>
+      </w:pPr>
+      <w:r>
+        <w:rPr>
+          <w:rFonts w:ascii="Arial" w:hAnsi="Arial" w:cs="Arial"/>
+          <w:sz w:val="24"/>
+          <w:szCs w:val="24"/>
+        </w:rPr>
+        <w:t>A primeira rotina (conjunto de funcionalidades) e uma das principais, é a de cadastro e atualização do status do visitante, a qual em uma aba da tela são cadastradas informações sobre o visitante e seu veículo, como nome, placa, destino, tempo de estadia entre outros e na outra aba apresenta um campo de placa para o porteiro informar que o porteiro saiu do condomínio. Na parte inferior da tela, há uma lista com todos os veículos que ainda não saíram do condomínio e entraram pela mesma portaria. Nesta lista há possibilidade de adiar a estadia, exigindo uma justificativa do tempo adicional, que o morador deve informar ao porteiro. Ao informar que o visitante está saindo do condomínio, deve se fazer uma avaliação de como foi o comportamento do visitante, tendo as opções: bom e ruim, também há a possibilidade de reportar o comportamento do visitante com uma justificativa, para que caso o visitante volte futuramente apareça um aviso sobre o ocorrido anteriormente.</w:t>
+      </w:r>
+    </w:p>
+    <w:p>
+      <w:pPr>
+        <w:pStyle w:val="Normal"/>
+        <w:jc w:val="center"/>
+      </w:pPr>
+      <w:r>
+        <w:drawing>
+          <wp:inline wp14:editId="7C55E710" wp14:anchorId="4AF4761E">
+            <wp:extent cx="4572000" cy="2286000"/>
+            <wp:effectExtent l="0" t="0" r="0" b="0"/>
+            <wp:docPr id="1142080855" name="" title=""/>
+            <wp:cNvGraphicFramePr>
+              <a:graphicFrameLocks noChangeAspect="1"/>
+            </wp:cNvGraphicFramePr>
+            <a:graphic>
+              <a:graphicData uri="http://schemas.openxmlformats.org/drawingml/2006/picture">
+                <pic:pic>
+                  <pic:nvPicPr>
+                    <pic:cNvPr id="0" name=""/>
+                    <pic:cNvPicPr/>
+                  </pic:nvPicPr>
+                  <pic:blipFill>
+                    <a:blip r:embed="Re875da9a61794bad">
+                      <a:extLst xmlns:a="http://schemas.openxmlformats.org/drawingml/2006/main">
+                        <a:ext xmlns:a="http://schemas.openxmlformats.org/drawingml/2006/main" uri="{28A0092B-C50C-407E-A947-70E740481C1C}">
+                          <a14:useLocalDpi xmlns:a14="http://schemas.microsoft.com/office/drawing/2010/main" val="0"/>
+                        </a:ext>
+                      </a:extLst>
+                    </a:blip>
+                    <a:stretch>
+                      <a:fillRect/>
+                    </a:stretch>
+                  </pic:blipFill>
+                  <pic:spPr>
+                    <a:xfrm rot="0" flipH="0" flipV="0">
+                      <a:off x="0" y="0"/>
+                      <a:ext cx="4572000" cy="2286000"/>
+                    </a:xfrm>
+                    <a:prstGeom prst="rect">
+                      <a:avLst/>
+                    </a:prstGeom>
+                  </pic:spPr>
+                </pic:pic>
+              </a:graphicData>
+            </a:graphic>
+          </wp:inline>
+        </w:drawing>
+      </w:r>
+    </w:p>
+    <w:p>
+      <w:pPr>
+        <w:pStyle w:val="Normal"/>
+        <w:spacing w:before="0" w:beforeAutospacing="off" w:after="160" w:afterAutospacing="off" w:line="259" w:lineRule="auto"/>
+        <w:ind w:left="0" w:right="0"/>
+        <w:jc w:val="center"/>
+        <w:rPr>
+          <w:rFonts w:ascii="Arial" w:hAnsi="Arial" w:cs="Arial"/>
+          <w:sz w:val="18"/>
+          <w:szCs w:val="18"/>
+        </w:rPr>
+      </w:pPr>
+      <w:r>
+        <w:rPr>
+          <w:rFonts w:ascii="Arial" w:hAnsi="Arial" w:cs="Arial"/>
+          <w:sz w:val="18"/>
+          <w:szCs w:val="18"/>
+        </w:rPr>
+        <w:t xml:space="preserve">Imagem </w:t>
+      </w:r>
+      <w:r>
+        <w:rPr>
+          <w:rFonts w:ascii="Arial" w:hAnsi="Arial" w:cs="Arial"/>
+          <w:sz w:val="18"/>
+          <w:szCs w:val="18"/>
+        </w:rPr>
+        <w:t xml:space="preserve">14 </w:t>
+      </w:r>
+      <w:r>
+        <w:rPr>
+          <w:rFonts w:ascii="Arial" w:hAnsi="Arial" w:cs="Arial"/>
+          <w:sz w:val="18"/>
+          <w:szCs w:val="18"/>
+        </w:rPr>
+        <w:t>– Tela de listagem dos visitantes</w:t>
       </w:r>
     </w:p>
     <w:p>
@@ -5111,255 +6723,93 @@
           <w:sz w:val="24"/>
           <w:szCs w:val="24"/>
         </w:rPr>
-        <w:t>A segunda rotina é onde o usuário consegue v</w:t>
-      </w:r>
-      <w:r>
-        <w:rPr>
-          <w:rFonts w:ascii="Arial" w:hAnsi="Arial" w:cs="Arial"/>
-          <w:sz w:val="24"/>
-          <w:szCs w:val="24"/>
-        </w:rPr>
-        <w:t>isualizar informações sobre</w:t>
-      </w:r>
-      <w:r>
-        <w:rPr>
-          <w:rFonts w:ascii="Arial" w:hAnsi="Arial" w:cs="Arial"/>
-          <w:sz w:val="24"/>
-          <w:szCs w:val="24"/>
-        </w:rPr>
-        <w:t xml:space="preserve"> todos os veículos</w:t>
-      </w:r>
-      <w:r>
-        <w:rPr>
-          <w:rFonts w:ascii="Arial" w:hAnsi="Arial" w:cs="Arial"/>
-          <w:sz w:val="24"/>
-          <w:szCs w:val="24"/>
-        </w:rPr>
-        <w:t xml:space="preserve"> cadastrados</w:t>
-      </w:r>
-      <w:r>
-        <w:rPr>
-          <w:rFonts w:ascii="Arial" w:hAnsi="Arial" w:cs="Arial"/>
-          <w:sz w:val="24"/>
-          <w:szCs w:val="24"/>
-        </w:rPr>
-        <w:t xml:space="preserve"> </w:t>
-      </w:r>
-      <w:r>
-        <w:rPr>
-          <w:rFonts w:ascii="Arial" w:hAnsi="Arial" w:cs="Arial"/>
-          <w:sz w:val="24"/>
-          <w:szCs w:val="24"/>
-        </w:rPr>
-        <w:t xml:space="preserve">que </w:t>
-      </w:r>
-      <w:r>
-        <w:rPr>
-          <w:rFonts w:ascii="Arial" w:hAnsi="Arial" w:cs="Arial"/>
-          <w:sz w:val="24"/>
-          <w:szCs w:val="24"/>
-        </w:rPr>
-        <w:t>estão no condomínio</w:t>
-      </w:r>
-      <w:r>
-        <w:rPr>
-          <w:rFonts w:ascii="Arial" w:hAnsi="Arial" w:cs="Arial"/>
-          <w:sz w:val="24"/>
-          <w:szCs w:val="24"/>
-        </w:rPr>
-        <w:t xml:space="preserve"> e também os que já saíram do condomínio. Na parte superior </w:t>
-      </w:r>
-      <w:r>
-        <w:rPr>
-          <w:rFonts w:ascii="Arial" w:hAnsi="Arial" w:cs="Arial"/>
-          <w:sz w:val="24"/>
-          <w:szCs w:val="24"/>
-        </w:rPr>
-        <w:t xml:space="preserve">possuí </w:t>
-      </w:r>
-      <w:r>
-        <w:rPr>
-          <w:rFonts w:ascii="Arial" w:hAnsi="Arial" w:cs="Arial"/>
-          <w:sz w:val="24"/>
-          <w:szCs w:val="24"/>
-        </w:rPr>
-        <w:t>filtros de placa, portaria e porteiro, no menu ao lado,</w:t>
-      </w:r>
-      <w:r>
-        <w:rPr>
-          <w:rFonts w:ascii="Arial" w:hAnsi="Arial" w:cs="Arial"/>
-          <w:sz w:val="24"/>
-          <w:szCs w:val="24"/>
-        </w:rPr>
-        <w:t xml:space="preserve"> </w:t>
-      </w:r>
-      <w:r>
-        <w:rPr>
-          <w:rFonts w:ascii="Arial" w:hAnsi="Arial" w:cs="Arial"/>
-          <w:sz w:val="24"/>
-          <w:szCs w:val="24"/>
-        </w:rPr>
-        <w:t>há</w:t>
-      </w:r>
-      <w:r>
-        <w:rPr>
-          <w:rFonts w:ascii="Arial" w:hAnsi="Arial" w:cs="Arial"/>
-          <w:sz w:val="24"/>
-          <w:szCs w:val="24"/>
-        </w:rPr>
-        <w:t xml:space="preserve"> um filtro avançado que permite a busca por </w:t>
-      </w:r>
-      <w:r>
-        <w:rPr>
-          <w:rFonts w:ascii="Arial" w:hAnsi="Arial" w:cs="Arial"/>
-          <w:sz w:val="24"/>
-          <w:szCs w:val="24"/>
-        </w:rPr>
-        <w:t xml:space="preserve">modelo do veículo, </w:t>
-      </w:r>
-      <w:r>
-        <w:rPr>
-          <w:rFonts w:ascii="Arial" w:hAnsi="Arial" w:cs="Arial"/>
-          <w:sz w:val="24"/>
-          <w:szCs w:val="24"/>
-        </w:rPr>
-        <w:t>nome de condutor, cor, d</w:t>
-      </w:r>
-      <w:r>
-        <w:rPr>
-          <w:rFonts w:ascii="Arial" w:hAnsi="Arial" w:cs="Arial"/>
-          <w:sz w:val="24"/>
-          <w:szCs w:val="24"/>
-        </w:rPr>
-        <w:t xml:space="preserve">ata </w:t>
-      </w:r>
-      <w:r>
-        <w:rPr>
-          <w:rFonts w:ascii="Arial" w:hAnsi="Arial" w:cs="Arial"/>
-          <w:sz w:val="24"/>
-          <w:szCs w:val="24"/>
-        </w:rPr>
-        <w:t>que entrou e d</w:t>
-      </w:r>
-      <w:r>
-        <w:rPr>
-          <w:rFonts w:ascii="Arial" w:hAnsi="Arial" w:cs="Arial"/>
-          <w:sz w:val="24"/>
-          <w:szCs w:val="24"/>
-        </w:rPr>
-        <w:t xml:space="preserve">ata </w:t>
-      </w:r>
-      <w:r>
-        <w:rPr>
-          <w:rFonts w:ascii="Arial" w:hAnsi="Arial" w:cs="Arial"/>
-          <w:sz w:val="24"/>
-          <w:szCs w:val="24"/>
-        </w:rPr>
-        <w:t>que saiu.</w:t>
-      </w:r>
-      <w:r>
-        <w:rPr>
-          <w:rFonts w:ascii="Arial" w:hAnsi="Arial" w:cs="Arial"/>
-          <w:sz w:val="24"/>
-          <w:szCs w:val="24"/>
-        </w:rPr>
-        <w:t xml:space="preserve"> </w:t>
-      </w:r>
-      <w:r>
-        <w:rPr>
-          <w:rFonts w:ascii="Arial" w:hAnsi="Arial" w:cs="Arial"/>
-          <w:sz w:val="24"/>
-          <w:szCs w:val="24"/>
-        </w:rPr>
-        <w:t xml:space="preserve">Ademais, caso o usuário seja um administrador ou ronda é possível editar </w:t>
-      </w:r>
-      <w:r>
-        <w:rPr>
-          <w:rFonts w:ascii="Arial" w:hAnsi="Arial" w:cs="Arial"/>
-          <w:sz w:val="24"/>
-          <w:szCs w:val="24"/>
-        </w:rPr>
-        <w:t xml:space="preserve">ou complementar </w:t>
-      </w:r>
-      <w:r>
-        <w:rPr>
-          <w:rFonts w:ascii="Arial" w:hAnsi="Arial" w:cs="Arial"/>
-          <w:sz w:val="24"/>
-          <w:szCs w:val="24"/>
-        </w:rPr>
-        <w:t xml:space="preserve">dados do </w:t>
-      </w:r>
-      <w:r>
-        <w:rPr>
-          <w:rFonts w:ascii="Arial" w:hAnsi="Arial" w:cs="Arial"/>
-          <w:sz w:val="24"/>
-          <w:szCs w:val="24"/>
-        </w:rPr>
-        <w:t>veículo</w:t>
-      </w:r>
-      <w:r>
-        <w:rPr>
-          <w:rFonts w:ascii="Arial" w:hAnsi="Arial" w:cs="Arial"/>
-          <w:sz w:val="24"/>
-          <w:szCs w:val="24"/>
-        </w:rPr>
-        <w:t xml:space="preserve"> como placa, modelo ou cor </w:t>
-      </w:r>
-      <w:r>
-        <w:rPr>
-          <w:rFonts w:ascii="Arial" w:hAnsi="Arial" w:cs="Arial"/>
-          <w:sz w:val="24"/>
-          <w:szCs w:val="24"/>
-        </w:rPr>
-        <w:t>.</w:t>
-      </w:r>
-      <w:r>
-        <w:rPr>
-          <w:rFonts w:ascii="Arial" w:hAnsi="Arial" w:cs="Arial"/>
-          <w:sz w:val="24"/>
-          <w:szCs w:val="24"/>
-        </w:rPr>
-        <w:t>Nesta lista, quando o usuário for um sindico, os veículos mostrados serão somente os que possuem um destino vinculado ao</w:t>
-      </w:r>
-      <w:r>
-        <w:rPr>
-          <w:rFonts w:ascii="Arial" w:hAnsi="Arial" w:cs="Arial"/>
-          <w:sz w:val="24"/>
-          <w:szCs w:val="24"/>
-        </w:rPr>
-        <w:t xml:space="preserve"> sindico, garantindo a segurança </w:t>
-      </w:r>
-      <w:r>
-        <w:rPr>
-          <w:rFonts w:ascii="Arial" w:hAnsi="Arial" w:cs="Arial"/>
-          <w:sz w:val="24"/>
-          <w:szCs w:val="24"/>
-        </w:rPr>
-        <w:t xml:space="preserve">de </w:t>
-      </w:r>
-      <w:r>
-        <w:rPr>
-          <w:rFonts w:ascii="Arial" w:hAnsi="Arial" w:cs="Arial"/>
-          <w:sz w:val="24"/>
-          <w:szCs w:val="24"/>
-        </w:rPr>
-        <w:t xml:space="preserve">não </w:t>
-      </w:r>
-      <w:r>
-        <w:rPr>
-          <w:rFonts w:ascii="Arial" w:hAnsi="Arial" w:cs="Arial"/>
-          <w:sz w:val="24"/>
-          <w:szCs w:val="24"/>
-        </w:rPr>
-        <w:t xml:space="preserve">vazar dados </w:t>
-      </w:r>
-      <w:r>
-        <w:rPr>
-          <w:rFonts w:ascii="Arial" w:hAnsi="Arial" w:cs="Arial"/>
-          <w:sz w:val="24"/>
-          <w:szCs w:val="24"/>
-        </w:rPr>
-        <w:t>desnecessários.</w:t>
+        <w:t>A segunda rotina é onde o usuário consegue visualizar informações sobre todos os veículos cadastrados que estão no condomínio e também os que já saíram do condomínio. Na parte superior possuí filtros de placa, portaria e porteiro, no menu ao lado, há um filtro avançado que permite a busca por modelo do veículo, nome de condutor, cor, data que entrou e data que saiu. Ademais, caso o usuário seja um administrador ou ronda é possível editar ou complementar dados do veículo como placa, modelo ou cor. Nesta lista, quando o usuário for um sindico, os veículos mostrados serão somente os que possuem um destino vinculado ao sindico, garantindo a segurança de não vazar dados desnecessários.</w:t>
+      </w:r>
+    </w:p>
+    <w:p>
+      <w:pPr>
+        <w:pStyle w:val="Normal"/>
+        <w:jc w:val="center"/>
+      </w:pPr>
+      <w:r>
+        <w:drawing>
+          <wp:inline wp14:editId="460CF509" wp14:anchorId="7311FE17">
+            <wp:extent cx="4572000" cy="2057400"/>
+            <wp:effectExtent l="0" t="0" r="0" b="0"/>
+            <wp:docPr id="1171627757" name="" title=""/>
+            <wp:cNvGraphicFramePr>
+              <a:graphicFrameLocks noChangeAspect="1"/>
+            </wp:cNvGraphicFramePr>
+            <a:graphic>
+              <a:graphicData uri="http://schemas.openxmlformats.org/drawingml/2006/picture">
+                <pic:pic>
+                  <pic:nvPicPr>
+                    <pic:cNvPr id="0" name=""/>
+                    <pic:cNvPicPr/>
+                  </pic:nvPicPr>
+                  <pic:blipFill>
+                    <a:blip r:embed="R60bb1a50744d468b">
+                      <a:extLst xmlns:a="http://schemas.openxmlformats.org/drawingml/2006/main">
+                        <a:ext xmlns:a="http://schemas.openxmlformats.org/drawingml/2006/main" uri="{28A0092B-C50C-407E-A947-70E740481C1C}">
+                          <a14:useLocalDpi xmlns:a14="http://schemas.microsoft.com/office/drawing/2010/main" val="0"/>
+                        </a:ext>
+                      </a:extLst>
+                    </a:blip>
+                    <a:stretch>
+                      <a:fillRect/>
+                    </a:stretch>
+                  </pic:blipFill>
+                  <pic:spPr>
+                    <a:xfrm rot="0" flipH="0" flipV="0">
+                      <a:off x="0" y="0"/>
+                      <a:ext cx="4572000" cy="2057400"/>
+                    </a:xfrm>
+                    <a:prstGeom prst="rect">
+                      <a:avLst/>
+                    </a:prstGeom>
+                  </pic:spPr>
+                </pic:pic>
+              </a:graphicData>
+            </a:graphic>
+          </wp:inline>
+        </w:drawing>
+      </w:r>
+    </w:p>
+    <w:p>
+      <w:pPr>
+        <w:pStyle w:val="Normal"/>
+        <w:spacing w:before="0" w:beforeAutospacing="off" w:after="160" w:afterAutospacing="off" w:line="259" w:lineRule="auto"/>
+        <w:ind w:left="0" w:right="0"/>
+        <w:jc w:val="center"/>
+        <w:rPr>
+          <w:rFonts w:ascii="Arial" w:hAnsi="Arial" w:cs="Arial"/>
+          <w:sz w:val="18"/>
+          <w:szCs w:val="18"/>
+        </w:rPr>
+      </w:pPr>
+      <w:r>
+        <w:rPr>
+          <w:rFonts w:ascii="Arial" w:hAnsi="Arial" w:cs="Arial"/>
+          <w:sz w:val="18"/>
+          <w:szCs w:val="18"/>
+        </w:rPr>
+        <w:t xml:space="preserve">Imagem </w:t>
+      </w:r>
+      <w:r>
+        <w:rPr>
+          <w:rFonts w:ascii="Arial" w:hAnsi="Arial" w:cs="Arial"/>
+          <w:sz w:val="18"/>
+          <w:szCs w:val="18"/>
+        </w:rPr>
+        <w:t>15</w:t>
+      </w:r>
+      <w:r>
+        <w:rPr>
+          <w:rFonts w:ascii="Arial" w:hAnsi="Arial" w:cs="Arial"/>
+          <w:sz w:val="18"/>
+          <w:szCs w:val="18"/>
+        </w:rPr>
+        <w:t xml:space="preserve"> – Tela de relatório dos visitantes</w:t>
       </w:r>
     </w:p>
     <w:p>
@@ -5381,119 +6831,7 @@
           <w:sz w:val="24"/>
           <w:szCs w:val="24"/>
         </w:rPr>
-        <w:t>Já a terceira rotina</w:t>
-      </w:r>
-      <w:r>
-        <w:rPr>
-          <w:rFonts w:ascii="Arial" w:hAnsi="Arial" w:cs="Arial"/>
-          <w:sz w:val="24"/>
-          <w:szCs w:val="24"/>
-        </w:rPr>
-        <w:t>,</w:t>
-      </w:r>
-      <w:r>
-        <w:rPr>
-          <w:rFonts w:ascii="Arial" w:hAnsi="Arial" w:cs="Arial"/>
-          <w:sz w:val="24"/>
-          <w:szCs w:val="24"/>
-        </w:rPr>
-        <w:t xml:space="preserve"> se trata da geração de relatórios que têm como objetivo, por meio de um filtro de data, portaria e porteiro, </w:t>
-      </w:r>
-      <w:r>
-        <w:rPr>
-          <w:rFonts w:ascii="Arial" w:hAnsi="Arial" w:cs="Arial"/>
-          <w:sz w:val="24"/>
-          <w:szCs w:val="24"/>
-        </w:rPr>
-        <w:t xml:space="preserve">informar a quantidade de visitantes por hora </w:t>
-      </w:r>
-      <w:r>
-        <w:rPr>
-          <w:rFonts w:ascii="Arial" w:hAnsi="Arial" w:cs="Arial"/>
-          <w:sz w:val="24"/>
-          <w:szCs w:val="24"/>
-        </w:rPr>
-        <w:t>através de um gráfico de calor. Também há a possibilidade de visualizar um gráfico de colunas</w:t>
-      </w:r>
-      <w:r>
-        <w:rPr>
-          <w:rFonts w:ascii="Arial" w:hAnsi="Arial" w:cs="Arial"/>
-          <w:sz w:val="24"/>
-          <w:szCs w:val="24"/>
-        </w:rPr>
-        <w:t xml:space="preserve">, que expõe a </w:t>
-      </w:r>
-      <w:r>
-        <w:rPr>
-          <w:rFonts w:ascii="Arial" w:hAnsi="Arial" w:cs="Arial"/>
-          <w:sz w:val="24"/>
-          <w:szCs w:val="24"/>
-        </w:rPr>
-        <w:t>quant</w:t>
-      </w:r>
-      <w:r>
-        <w:rPr>
-          <w:rFonts w:ascii="Arial" w:hAnsi="Arial" w:cs="Arial"/>
-          <w:sz w:val="24"/>
-          <w:szCs w:val="24"/>
-        </w:rPr>
-        <w:t>i</w:t>
-      </w:r>
-      <w:r>
-        <w:rPr>
-          <w:rFonts w:ascii="Arial" w:hAnsi="Arial" w:cs="Arial"/>
-          <w:sz w:val="24"/>
-          <w:szCs w:val="24"/>
-        </w:rPr>
-        <w:t>dade</w:t>
-      </w:r>
-      <w:r>
-        <w:rPr>
-          <w:rFonts w:ascii="Arial" w:hAnsi="Arial" w:cs="Arial"/>
-          <w:sz w:val="24"/>
-          <w:szCs w:val="24"/>
-        </w:rPr>
-        <w:t xml:space="preserve"> de visitantes por </w:t>
-      </w:r>
-      <w:r>
-        <w:rPr>
-          <w:rFonts w:ascii="Arial" w:hAnsi="Arial" w:cs="Arial"/>
-          <w:sz w:val="24"/>
-          <w:szCs w:val="24"/>
-        </w:rPr>
-        <w:t>p</w:t>
-      </w:r>
-      <w:r>
-        <w:rPr>
-          <w:rFonts w:ascii="Arial" w:hAnsi="Arial" w:cs="Arial"/>
-          <w:sz w:val="24"/>
-          <w:szCs w:val="24"/>
-        </w:rPr>
-        <w:t>orteiro nos respectivos dias da semana.</w:t>
-      </w:r>
-      <w:r>
-        <w:rPr>
-          <w:rFonts w:ascii="Arial" w:hAnsi="Arial" w:cs="Arial"/>
-          <w:sz w:val="24"/>
-          <w:szCs w:val="24"/>
-        </w:rPr>
-        <w:t xml:space="preserve"> Sendo assim, através da análise dos gráficos é possível realizar o gerenciamento do Condomínio, com o intuito de </w:t>
-      </w:r>
-      <w:r>
-        <w:rPr>
-          <w:rFonts w:ascii="Arial" w:hAnsi="Arial" w:cs="Arial"/>
-          <w:sz w:val="24"/>
-          <w:szCs w:val="24"/>
-        </w:rPr>
-        <w:t xml:space="preserve">otimizar </w:t>
-      </w:r>
-      <w:r>
-        <w:rPr>
-          <w:rFonts w:ascii="Arial" w:hAnsi="Arial" w:cs="Arial"/>
-          <w:sz w:val="24"/>
-          <w:szCs w:val="24"/>
-        </w:rPr>
-        <w:t>o serviço fornecido.</w:t>
+        <w:t>Já a terceira rotina, se trata da geração de relatórios que têm como objetivo, por meio de um filtro de data, portaria e porteiro, informar a quantidade de visitantes por hora através de um gráfico de calor. Também há a possibilidade de visualizar um gráfico de colunas, que expõe a quantidade de visitantes por porteiro nos respectivos dias da semana. Sendo assim, através da análise dos gráficos é possível realizar o gerenciamento do Condomínio, com o intuito de otimizar o serviço fornecido.</w:t>
       </w:r>
     </w:p>
     <w:p>
@@ -5651,7 +6989,7 @@
           <w:sz w:val="24"/>
           <w:szCs w:val="24"/>
         </w:rPr>
-        <w:t>o ronda</w:t>
+        <w:t>a ronda</w:t>
       </w:r>
       <w:r>
         <w:rPr>

</xml_diff>